<commit_message>
Created all flowcharts and modified some of them
</commit_message>
<xml_diff>
--- a/Docs/Software Requirements Specification.docx
+++ b/Docs/Software Requirements Specification.docx
@@ -918,16 +918,24 @@
       <w:r>
         <w:t xml:space="preserve"> which will be used.</w:t>
       </w:r>
+      <w:r>
+        <w:t xml:space="preserve"> The application also </w:t>
+      </w:r>
+      <w:r>
+        <w:t>has to use APN service, for sending remote push notifications to a user based on another user’s actions.</w:t>
+      </w:r>
+      <w:bookmarkStart w:id="16" w:name="_GoBack"/>
+      <w:bookmarkEnd w:id="16"/>
     </w:p>
     <w:p>
       <w:pPr>
         <w:pStyle w:val="Heading2"/>
       </w:pPr>
-      <w:bookmarkStart w:id="16" w:name="_Toc13751529"/>
+      <w:bookmarkStart w:id="17" w:name="_Toc13751529"/>
       <w:r>
         <w:t>2.2 User characteristics</w:t>
       </w:r>
-      <w:bookmarkEnd w:id="16"/>
+      <w:bookmarkEnd w:id="17"/>
     </w:p>
     <w:p>
       <w:pPr>
@@ -941,11 +949,11 @@
       <w:pPr>
         <w:pStyle w:val="Heading2"/>
       </w:pPr>
-      <w:bookmarkStart w:id="17" w:name="_Toc13751530"/>
+      <w:bookmarkStart w:id="18" w:name="_Toc13751530"/>
       <w:r>
         <w:t>2.3 Mandated Constraints</w:t>
       </w:r>
-      <w:bookmarkEnd w:id="17"/>
+      <w:bookmarkEnd w:id="18"/>
     </w:p>
     <w:p>
       <w:pPr>
@@ -984,7 +992,7 @@
       <w:pPr>
         <w:pStyle w:val="Heading1"/>
       </w:pPr>
-      <w:bookmarkStart w:id="18" w:name="_Toc13751531"/>
+      <w:bookmarkStart w:id="19" w:name="_Toc13751531"/>
       <w:r>
         <w:lastRenderedPageBreak/>
         <w:t xml:space="preserve">3. </w:t>
@@ -992,26 +1000,26 @@
       <w:r>
         <w:t>Nonfunctional Requirements</w:t>
       </w:r>
-      <w:bookmarkEnd w:id="18"/>
+      <w:bookmarkEnd w:id="19"/>
     </w:p>
     <w:p>
       <w:pPr>
         <w:pStyle w:val="Heading2"/>
       </w:pPr>
-      <w:bookmarkStart w:id="19" w:name="_Toc31182345"/>
-      <w:bookmarkStart w:id="20" w:name="_Toc31182122"/>
-      <w:bookmarkStart w:id="21" w:name="_Toc84330329"/>
-      <w:bookmarkStart w:id="22" w:name="_Toc13751532"/>
+      <w:bookmarkStart w:id="20" w:name="_Toc31182345"/>
+      <w:bookmarkStart w:id="21" w:name="_Toc31182122"/>
+      <w:bookmarkStart w:id="22" w:name="_Toc84330329"/>
+      <w:bookmarkStart w:id="23" w:name="_Toc13751532"/>
       <w:r>
         <w:t>3.1 Operational</w:t>
       </w:r>
-      <w:bookmarkEnd w:id="19"/>
       <w:bookmarkEnd w:id="20"/>
+      <w:bookmarkEnd w:id="21"/>
       <w:r>
         <w:t xml:space="preserve"> Requirements</w:t>
       </w:r>
-      <w:bookmarkEnd w:id="21"/>
       <w:bookmarkEnd w:id="22"/>
+      <w:bookmarkEnd w:id="23"/>
     </w:p>
     <w:p>
       <w:pPr>
@@ -1058,16 +1066,16 @@
       <w:pPr>
         <w:pStyle w:val="Heading2"/>
       </w:pPr>
-      <w:bookmarkStart w:id="23" w:name="_Toc13751533"/>
+      <w:bookmarkStart w:id="24" w:name="_Toc13751533"/>
       <w:r>
         <w:t xml:space="preserve">3.2 </w:t>
       </w:r>
-      <w:bookmarkStart w:id="24" w:name="_Toc84330331"/>
+      <w:bookmarkStart w:id="25" w:name="_Toc84330331"/>
       <w:r>
         <w:t>Security Requirements</w:t>
       </w:r>
-      <w:bookmarkEnd w:id="23"/>
       <w:bookmarkEnd w:id="24"/>
+      <w:bookmarkEnd w:id="25"/>
     </w:p>
     <w:p>
       <w:pPr>
@@ -1100,11 +1108,11 @@
       <w:pPr>
         <w:pStyle w:val="Heading2"/>
       </w:pPr>
-      <w:bookmarkStart w:id="25" w:name="_Toc13751534"/>
+      <w:bookmarkStart w:id="26" w:name="_Toc13751534"/>
       <w:r>
         <w:t>3.3 User interface</w:t>
       </w:r>
-      <w:bookmarkEnd w:id="25"/>
+      <w:bookmarkEnd w:id="26"/>
     </w:p>
     <w:p>
       <w:pPr>
@@ -1123,11 +1131,11 @@
       <w:pPr>
         <w:pStyle w:val="Heading2"/>
       </w:pPr>
-      <w:bookmarkStart w:id="26" w:name="_Toc13751535"/>
+      <w:bookmarkStart w:id="27" w:name="_Toc13751535"/>
       <w:r>
         <w:t>3.4 Software interface</w:t>
       </w:r>
-      <w:bookmarkEnd w:id="26"/>
+      <w:bookmarkEnd w:id="27"/>
     </w:p>
     <w:p>
       <w:pPr>
@@ -1155,11 +1163,11 @@
         <w:pStyle w:val="Heading1"/>
         <w:spacing w:after="240"/>
       </w:pPr>
-      <w:bookmarkStart w:id="27" w:name="_Toc13751536"/>
+      <w:bookmarkStart w:id="28" w:name="_Toc13751536"/>
       <w:r>
         <w:t>4. System features</w:t>
       </w:r>
-      <w:bookmarkEnd w:id="27"/>
+      <w:bookmarkEnd w:id="28"/>
       <w:r>
         <w:t xml:space="preserve"> </w:t>
       </w:r>
@@ -1190,11 +1198,11 @@
       <w:pPr>
         <w:pStyle w:val="Heading2"/>
       </w:pPr>
-      <w:bookmarkStart w:id="28" w:name="_Toc13751537"/>
+      <w:bookmarkStart w:id="29" w:name="_Toc13751537"/>
       <w:r>
         <w:t>4.1 User login</w:t>
       </w:r>
-      <w:bookmarkEnd w:id="28"/>
+      <w:bookmarkEnd w:id="29"/>
     </w:p>
     <w:p>
       <w:pPr>
@@ -1228,11 +1236,17 @@
       <w:pPr>
         <w:pStyle w:val="Heading2"/>
       </w:pPr>
-      <w:bookmarkStart w:id="29" w:name="_Toc13751538"/>
-      <w:r>
-        <w:t>4.2 Start screen</w:t>
-      </w:r>
-      <w:bookmarkEnd w:id="29"/>
+      <w:bookmarkStart w:id="30" w:name="_Toc13751538"/>
+      <w:r>
+        <w:t xml:space="preserve">4.2 </w:t>
+      </w:r>
+      <w:r>
+        <w:t>Main</w:t>
+      </w:r>
+      <w:r>
+        <w:t xml:space="preserve"> screen</w:t>
+      </w:r>
+      <w:bookmarkEnd w:id="30"/>
     </w:p>
     <w:p>
       <w:pPr>
@@ -1245,16 +1259,7 @@
         <w:t xml:space="preserve">shall be a list, which contains the flights the user registered on. On the beginning, this shall be empty. There shall be a button (preferably a + sign) to register on a flight, and another (preferably a -) to unregister. </w:t>
       </w:r>
       <w:r>
-        <w:t xml:space="preserve">One list item shall contain the following information: flight number, departure time. If the users already </w:t>
-      </w:r>
-      <w:r>
-        <w:t>updated their seat information</w:t>
-      </w:r>
-      <w:r>
-        <w:t>,</w:t>
-      </w:r>
-      <w:r>
-        <w:t xml:space="preserve"> the seat number(s) also should be visible. If the they did not </w:t>
+        <w:t xml:space="preserve">One list item shall contain the following information: flight number, departure time. If the users already updated their seat information, the seat number(s) also should be visible. If the they did not </w:t>
       </w:r>
       <w:r>
         <w:t>update it</w:t>
@@ -1288,11 +1293,17 @@
       <w:pPr>
         <w:pStyle w:val="Heading2"/>
       </w:pPr>
-      <w:bookmarkStart w:id="30" w:name="_Toc13751539"/>
-      <w:r>
-        <w:t>4.3 Register/unregister a flight</w:t>
-      </w:r>
-      <w:bookmarkEnd w:id="30"/>
+      <w:bookmarkStart w:id="31" w:name="_Toc13751539"/>
+      <w:r>
+        <w:t>4.3 Register/unregister</w:t>
+      </w:r>
+      <w:r>
+        <w:t xml:space="preserve"> on</w:t>
+      </w:r>
+      <w:r>
+        <w:t xml:space="preserve"> a flight</w:t>
+      </w:r>
+      <w:bookmarkEnd w:id="31"/>
     </w:p>
     <w:p>
       <w:pPr>
@@ -1315,7 +1326,7 @@
       <w:pPr>
         <w:pStyle w:val="Heading2"/>
       </w:pPr>
-      <w:bookmarkStart w:id="31" w:name="_Toc13751540"/>
+      <w:bookmarkStart w:id="32" w:name="_Toc13751540"/>
       <w:r>
         <w:t>4.</w:t>
       </w:r>
@@ -1325,7 +1336,7 @@
       <w:r>
         <w:t xml:space="preserve"> Open a flight</w:t>
       </w:r>
-      <w:bookmarkEnd w:id="31"/>
+      <w:bookmarkEnd w:id="32"/>
       <w:r>
         <w:t xml:space="preserve"> </w:t>
       </w:r>
@@ -1335,7 +1346,18 @@
         <w:ind w:left="431"/>
       </w:pPr>
       <w:r>
-        <w:t>The user can select a list item, to check the seats occupied by the other users of this program. If the user clicks on an item, a new screen shall appear (with animation, sliding from the right)</w:t>
+        <w:t xml:space="preserve">The user can select a list item, to check the seats occupied by the other users of </w:t>
+      </w:r>
+      <w:proofErr w:type="gramStart"/>
+      <w:r>
+        <w:t xml:space="preserve">this </w:t>
+      </w:r>
+      <w:r>
+        <w:t xml:space="preserve"> application</w:t>
+      </w:r>
+      <w:proofErr w:type="gramEnd"/>
+      <w:r>
+        <w:t>. If the user clicks on an item, a new screen shall appear (with animation, sliding from the right)</w:t>
       </w:r>
       <w:r>
         <w:t xml:space="preserve">. The new screen shall contain all the seats of that specific airplane, symbolizing the seats with rectangular shapes with colors. The colors shall indicate the state of that specific seat. Used colors: </w:t>
@@ -1417,20 +1439,14 @@
       <w:pPr>
         <w:pStyle w:val="Heading2"/>
       </w:pPr>
-      <w:bookmarkStart w:id="32" w:name="_Toc13751541"/>
-      <w:r>
-        <w:t>4.</w:t>
-      </w:r>
-      <w:r>
-        <w:t>5</w:t>
-      </w:r>
-      <w:r>
-        <w:t xml:space="preserve"> Update seat information</w:t>
+      <w:bookmarkStart w:id="33" w:name="_Toc13751541"/>
+      <w:r>
+        <w:t>4.5 Update seat information</w:t>
       </w:r>
       <w:r>
         <w:t xml:space="preserve"> and form travel groups</w:t>
       </w:r>
-      <w:bookmarkEnd w:id="32"/>
+      <w:bookmarkEnd w:id="33"/>
     </w:p>
     <w:p>
       <w:pPr>
@@ -1443,13 +1459,7 @@
         <w:t xml:space="preserve">. </w:t>
       </w:r>
       <w:r>
-        <w:t>The users shall be able to enter their seat number, and mark the seats where their travel mates sit, forming a</w:t>
-      </w:r>
-      <w:r>
-        <w:t xml:space="preserve"> travel</w:t>
-      </w:r>
-      <w:r>
-        <w:t xml:space="preserve"> group. This is important, because that means that you want to sit together. </w:t>
+        <w:t xml:space="preserve">The users shall be able to enter their seat number, and mark the seats where their travel mates sit, forming a travel group. This is important, because that means that you want to sit together. </w:t>
       </w:r>
       <w:r>
         <w:t>It can be any kind of seat, as it is possible that users from a group join later, after someone</w:t>
@@ -1486,7 +1496,7 @@
       <w:pPr>
         <w:pStyle w:val="Heading2"/>
       </w:pPr>
-      <w:bookmarkStart w:id="33" w:name="_Toc13751542"/>
+      <w:bookmarkStart w:id="34" w:name="_Toc13751542"/>
       <w:proofErr w:type="gramStart"/>
       <w:r>
         <w:t xml:space="preserve">4.6 </w:t>
@@ -1497,7 +1507,7 @@
       <w:r>
         <w:t>Chat</w:t>
       </w:r>
-      <w:bookmarkEnd w:id="33"/>
+      <w:bookmarkEnd w:id="34"/>
       <w:proofErr w:type="gramEnd"/>
     </w:p>
     <w:p>
@@ -1546,11 +1556,11 @@
       <w:pPr>
         <w:pStyle w:val="Heading2"/>
       </w:pPr>
-      <w:bookmarkStart w:id="34" w:name="_Toc13751543"/>
+      <w:bookmarkStart w:id="35" w:name="_Toc13751543"/>
       <w:r>
         <w:t>4.7 Seat exchange agreement</w:t>
       </w:r>
-      <w:bookmarkEnd w:id="34"/>
+      <w:bookmarkEnd w:id="35"/>
     </w:p>
     <w:p>
       <w:pPr>
@@ -3287,8 +3297,6 @@
         <w:spacing w:before="40"/>
         <w:ind w:left="391"/>
       </w:pPr>
-      <w:bookmarkStart w:id="35" w:name="_GoBack"/>
-      <w:bookmarkEnd w:id="35"/>
     </w:p>
     <w:sectPr>
       <w:pgSz w:w="12240" w:h="15840"/>
@@ -4850,7 +4858,7 @@
 </file>
 
 <file path=customXml/itemProps1.xml><?xml version="1.0" encoding="utf-8"?>
-<ds:datastoreItem xmlns:ds="http://schemas.openxmlformats.org/officeDocument/2006/customXml" ds:itemID="{C039990D-C509-4885-860A-9AAEC1A4743B}">
+<ds:datastoreItem xmlns:ds="http://schemas.openxmlformats.org/officeDocument/2006/customXml" ds:itemID="{43BC22B6-0ABE-441C-B87C-501E6BEB12F3}">
   <ds:schemaRefs>
     <ds:schemaRef ds:uri="http://schemas.openxmlformats.org/officeDocument/2006/bibliography"/>
   </ds:schemaRefs>

</xml_diff>

<commit_message>
Changes on SW requirement (Flight detail screen). Added framewires for login/signup and for some of the functions of the application.
</commit_message>
<xml_diff>
--- a/Docs/Software Requirements Specification.docx
+++ b/Docs/Software Requirements Specification.docx
@@ -924,39 +924,37 @@
       <w:r>
         <w:t>has to use APN service, for sending remote push notifications to a user based on another user’s actions.</w:t>
       </w:r>
-      <w:bookmarkStart w:id="16" w:name="_GoBack"/>
+    </w:p>
+    <w:p>
+      <w:pPr>
+        <w:pStyle w:val="Heading2"/>
+      </w:pPr>
+      <w:bookmarkStart w:id="16" w:name="_Toc13751529"/>
+      <w:r>
+        <w:t>2.2 User characteristics</w:t>
+      </w:r>
       <w:bookmarkEnd w:id="16"/>
     </w:p>
     <w:p>
       <w:pPr>
+        <w:ind w:left="391"/>
+      </w:pPr>
+      <w:r>
+        <w:t>There won’t be any distinguished user, every user who wants to use the app will be equal (for now, in the future there might be premium users). Every registered user should have full access to the application.</w:t>
+      </w:r>
+    </w:p>
+    <w:p>
+      <w:pPr>
         <w:pStyle w:val="Heading2"/>
       </w:pPr>
-      <w:bookmarkStart w:id="17" w:name="_Toc13751529"/>
-      <w:r>
-        <w:t>2.2 User characteristics</w:t>
+      <w:bookmarkStart w:id="17" w:name="_Toc13751530"/>
+      <w:r>
+        <w:t>2.3 Mandated Constraints</w:t>
       </w:r>
       <w:bookmarkEnd w:id="17"/>
     </w:p>
     <w:p>
       <w:pPr>
-        <w:ind w:left="391"/>
-      </w:pPr>
-      <w:r>
-        <w:t>There won’t be any distinguished user, every user who wants to use the app will be equal (for now, in the future there might be premium users). Every registered user should have full access to the application.</w:t>
-      </w:r>
-    </w:p>
-    <w:p>
-      <w:pPr>
-        <w:pStyle w:val="Heading2"/>
-      </w:pPr>
-      <w:bookmarkStart w:id="18" w:name="_Toc13751530"/>
-      <w:r>
-        <w:t>2.3 Mandated Constraints</w:t>
-      </w:r>
-      <w:bookmarkEnd w:id="18"/>
-    </w:p>
-    <w:p>
-      <w:pPr>
         <w:ind w:left="431"/>
       </w:pPr>
       <w:r>
@@ -992,7 +990,7 @@
       <w:pPr>
         <w:pStyle w:val="Heading1"/>
       </w:pPr>
-      <w:bookmarkStart w:id="19" w:name="_Toc13751531"/>
+      <w:bookmarkStart w:id="18" w:name="_Toc13751531"/>
       <w:r>
         <w:lastRenderedPageBreak/>
         <w:t xml:space="preserve">3. </w:t>
@@ -1000,61 +998,103 @@
       <w:r>
         <w:t>Nonfunctional Requirements</w:t>
       </w:r>
+      <w:bookmarkEnd w:id="18"/>
+    </w:p>
+    <w:p>
+      <w:pPr>
+        <w:pStyle w:val="Heading2"/>
+      </w:pPr>
+      <w:bookmarkStart w:id="19" w:name="_Toc31182345"/>
+      <w:bookmarkStart w:id="20" w:name="_Toc31182122"/>
+      <w:bookmarkStart w:id="21" w:name="_Toc84330329"/>
+      <w:bookmarkStart w:id="22" w:name="_Toc13751532"/>
+      <w:r>
+        <w:t>3.1 Operational</w:t>
+      </w:r>
       <w:bookmarkEnd w:id="19"/>
+      <w:bookmarkEnd w:id="20"/>
+      <w:r>
+        <w:t xml:space="preserve"> Requirements</w:t>
+      </w:r>
+      <w:bookmarkEnd w:id="21"/>
+      <w:bookmarkEnd w:id="22"/>
+    </w:p>
+    <w:p>
+      <w:pPr>
+        <w:ind w:left="431"/>
+      </w:pPr>
+      <w:r>
+        <w:t xml:space="preserve">The application </w:t>
+      </w:r>
+      <w:proofErr w:type="gramStart"/>
+      <w:r>
+        <w:t>has to</w:t>
+      </w:r>
+      <w:proofErr w:type="gramEnd"/>
+      <w:r>
+        <w:t xml:space="preserve"> allow different users to view and modify its data concurrently, while preserving the accuracy of the data.</w:t>
+      </w:r>
+      <w:r>
+        <w:t xml:space="preserve"> After the seats are exchanged, the system should indicate it immediately </w:t>
+      </w:r>
+      <w:r>
+        <w:t>to</w:t>
+      </w:r>
+      <w:r>
+        <w:t xml:space="preserve"> other users. </w:t>
+      </w:r>
+      <w:r>
+        <w:t xml:space="preserve">The applications shall have two modes, non-flight mode and flight mode. If there is no internet connection on startup or meanwhile the application is running, or airplane mode is enabled on the phone, flight mode should be enabled. This means that the features which requires external databases or internet connection </w:t>
+      </w:r>
+      <w:proofErr w:type="gramStart"/>
+      <w:r>
+        <w:t>has to</w:t>
+      </w:r>
+      <w:proofErr w:type="gramEnd"/>
+      <w:r>
+        <w:t xml:space="preserve"> be disabled.</w:t>
+      </w:r>
+    </w:p>
+    <w:p>
+      <w:pPr>
+        <w:ind w:left="431"/>
+      </w:pPr>
     </w:p>
     <w:p>
       <w:pPr>
         <w:pStyle w:val="Heading2"/>
       </w:pPr>
-      <w:bookmarkStart w:id="20" w:name="_Toc31182345"/>
-      <w:bookmarkStart w:id="21" w:name="_Toc31182122"/>
-      <w:bookmarkStart w:id="22" w:name="_Toc84330329"/>
-      <w:bookmarkStart w:id="23" w:name="_Toc13751532"/>
-      <w:r>
-        <w:t>3.1 Operational</w:t>
-      </w:r>
-      <w:bookmarkEnd w:id="20"/>
-      <w:bookmarkEnd w:id="21"/>
-      <w:r>
-        <w:t xml:space="preserve"> Requirements</w:t>
-      </w:r>
-      <w:bookmarkEnd w:id="22"/>
+      <w:bookmarkStart w:id="23" w:name="_Toc13751533"/>
+      <w:r>
+        <w:t xml:space="preserve">3.2 </w:t>
+      </w:r>
+      <w:bookmarkStart w:id="24" w:name="_Toc84330331"/>
+      <w:r>
+        <w:t>Security Requirements</w:t>
+      </w:r>
       <w:bookmarkEnd w:id="23"/>
+      <w:bookmarkEnd w:id="24"/>
     </w:p>
     <w:p>
       <w:pPr>
         <w:ind w:left="431"/>
       </w:pPr>
       <w:r>
-        <w:t xml:space="preserve">The application </w:t>
+        <w:t xml:space="preserve">User authentication data should be stored securely, using hash values. </w:t>
       </w:r>
       <w:proofErr w:type="gramStart"/>
       <w:r>
-        <w:t>has to</w:t>
+        <w:t>Google?,</w:t>
       </w:r>
       <w:proofErr w:type="gramEnd"/>
       <w:r>
-        <w:t xml:space="preserve"> allow different users to view and modify its data concurrently, while preserving the accuracy of the data.</w:t>
-      </w:r>
-      <w:r>
-        <w:t xml:space="preserve"> After the seats are exchanged, the system should indicate it immediately </w:t>
-      </w:r>
-      <w:r>
-        <w:t>to</w:t>
-      </w:r>
-      <w:r>
-        <w:t xml:space="preserve"> other users. </w:t>
-      </w:r>
-      <w:r>
-        <w:t xml:space="preserve">The applications shall have two modes, non-flight mode and flight mode. If there is no internet connection on startup or meanwhile the application is running, or airplane mode is enabled on the phone, flight mode should be enabled. This means that the features which requires external databases or internet connection </w:t>
-      </w:r>
-      <w:proofErr w:type="gramStart"/>
-      <w:r>
-        <w:t>has to</w:t>
-      </w:r>
-      <w:proofErr w:type="gramEnd"/>
-      <w:r>
-        <w:t xml:space="preserve"> be disabled.</w:t>
+        <w:t xml:space="preserve"> Facebook, and other </w:t>
+      </w:r>
+      <w:r>
+        <w:t xml:space="preserve">common authentication methods should be accessible. </w:t>
+      </w:r>
+      <w:r>
+        <w:t xml:space="preserve">Users shall also be able to create account manually. </w:t>
       </w:r>
     </w:p>
     <w:p>
@@ -1066,15 +1106,10 @@
       <w:pPr>
         <w:pStyle w:val="Heading2"/>
       </w:pPr>
-      <w:bookmarkStart w:id="24" w:name="_Toc13751533"/>
-      <w:r>
-        <w:t xml:space="preserve">3.2 </w:t>
-      </w:r>
-      <w:bookmarkStart w:id="25" w:name="_Toc84330331"/>
-      <w:r>
-        <w:t>Security Requirements</w:t>
-      </w:r>
-      <w:bookmarkEnd w:id="24"/>
+      <w:bookmarkStart w:id="25" w:name="_Toc13751534"/>
+      <w:r>
+        <w:t>3.3 User interface</w:t>
+      </w:r>
       <w:bookmarkEnd w:id="25"/>
     </w:p>
     <w:p>
@@ -1082,21 +1117,7 @@
         <w:ind w:left="431"/>
       </w:pPr>
       <w:r>
-        <w:t xml:space="preserve">User authentication data should be stored securely, using hash values. </w:t>
-      </w:r>
-      <w:proofErr w:type="gramStart"/>
-      <w:r>
-        <w:t>Google?,</w:t>
-      </w:r>
-      <w:proofErr w:type="gramEnd"/>
-      <w:r>
-        <w:t xml:space="preserve"> Facebook, and other </w:t>
-      </w:r>
-      <w:r>
-        <w:t xml:space="preserve">common authentication methods should be accessible. </w:t>
-      </w:r>
-      <w:r>
-        <w:t xml:space="preserve">Users shall also be able to create account manually. </w:t>
+        <w:t xml:space="preserve">The user interface shall consist of native controls, animations shall help the users to figure out what happened on the screen (changing tabs, screens, etc.). The application shall be intuitive, logical so most of the users who used iOS applications before shall be able to use the application without any documentation or tutorial. </w:t>
       </w:r>
     </w:p>
     <w:p>
@@ -1108,34 +1129,11 @@
       <w:pPr>
         <w:pStyle w:val="Heading2"/>
       </w:pPr>
-      <w:bookmarkStart w:id="26" w:name="_Toc13751534"/>
-      <w:r>
-        <w:t>3.3 User interface</w:t>
+      <w:bookmarkStart w:id="26" w:name="_Toc13751535"/>
+      <w:r>
+        <w:t>3.4 Software interface</w:t>
       </w:r>
       <w:bookmarkEnd w:id="26"/>
-    </w:p>
-    <w:p>
-      <w:pPr>
-        <w:ind w:left="431"/>
-      </w:pPr>
-      <w:r>
-        <w:t xml:space="preserve">The user interface shall consist of native controls, animations shall help the users to figure out what happened on the screen (changing tabs, screens, etc.). The application shall be intuitive, logical so most of the users who used iOS applications before shall be able to use the application without any documentation or tutorial. </w:t>
-      </w:r>
-    </w:p>
-    <w:p>
-      <w:pPr>
-        <w:ind w:left="431"/>
-      </w:pPr>
-    </w:p>
-    <w:p>
-      <w:pPr>
-        <w:pStyle w:val="Heading2"/>
-      </w:pPr>
-      <w:bookmarkStart w:id="27" w:name="_Toc13751535"/>
-      <w:r>
-        <w:t>3.4 Software interface</w:t>
-      </w:r>
-      <w:bookmarkEnd w:id="27"/>
     </w:p>
     <w:p>
       <w:pPr>
@@ -1163,46 +1161,46 @@
         <w:pStyle w:val="Heading1"/>
         <w:spacing w:after="240"/>
       </w:pPr>
-      <w:bookmarkStart w:id="28" w:name="_Toc13751536"/>
+      <w:bookmarkStart w:id="27" w:name="_Toc13751536"/>
       <w:r>
         <w:t>4. System features</w:t>
       </w:r>
+      <w:bookmarkEnd w:id="27"/>
+      <w:r>
+        <w:t xml:space="preserve"> </w:t>
+      </w:r>
+    </w:p>
+    <w:p>
+      <w:pPr>
+        <w:ind w:left="431"/>
+      </w:pPr>
+      <w:r>
+        <w:t>System features in this paragraph will be listed as a mixture of narratives and use cases</w:t>
+      </w:r>
+      <w:r>
+        <w:t xml:space="preserve"> from perspective of the users</w:t>
+      </w:r>
+      <w:r>
+        <w:t>.</w:t>
+      </w:r>
+      <w:r>
+        <w:t xml:space="preserve"> These are not in priority order, but in the order that users will use the application.</w:t>
+      </w:r>
+    </w:p>
+    <w:p>
+      <w:pPr>
+        <w:ind w:left="431"/>
+      </w:pPr>
+    </w:p>
+    <w:p>
+      <w:pPr>
+        <w:pStyle w:val="Heading2"/>
+      </w:pPr>
+      <w:bookmarkStart w:id="28" w:name="_Toc13751537"/>
+      <w:r>
+        <w:t>4.1 User login</w:t>
+      </w:r>
       <w:bookmarkEnd w:id="28"/>
-      <w:r>
-        <w:t xml:space="preserve"> </w:t>
-      </w:r>
-    </w:p>
-    <w:p>
-      <w:pPr>
-        <w:ind w:left="431"/>
-      </w:pPr>
-      <w:r>
-        <w:t>System features in this paragraph will be listed as a mixture of narratives and use cases</w:t>
-      </w:r>
-      <w:r>
-        <w:t xml:space="preserve"> from perspective of the users</w:t>
-      </w:r>
-      <w:r>
-        <w:t>.</w:t>
-      </w:r>
-      <w:r>
-        <w:t xml:space="preserve"> These are not in priority order, but in the order that users will use the application.</w:t>
-      </w:r>
-    </w:p>
-    <w:p>
-      <w:pPr>
-        <w:ind w:left="431"/>
-      </w:pPr>
-    </w:p>
-    <w:p>
-      <w:pPr>
-        <w:pStyle w:val="Heading2"/>
-      </w:pPr>
-      <w:bookmarkStart w:id="29" w:name="_Toc13751537"/>
-      <w:r>
-        <w:t>4.1 User login</w:t>
-      </w:r>
-      <w:bookmarkEnd w:id="29"/>
     </w:p>
     <w:p>
       <w:pPr>
@@ -1236,7 +1234,7 @@
       <w:pPr>
         <w:pStyle w:val="Heading2"/>
       </w:pPr>
-      <w:bookmarkStart w:id="30" w:name="_Toc13751538"/>
+      <w:bookmarkStart w:id="29" w:name="_Toc13751538"/>
       <w:r>
         <w:t xml:space="preserve">4.2 </w:t>
       </w:r>
@@ -1246,92 +1244,162 @@
       <w:r>
         <w:t xml:space="preserve"> screen</w:t>
       </w:r>
+      <w:bookmarkEnd w:id="29"/>
+    </w:p>
+    <w:p>
+      <w:pPr>
+        <w:ind w:left="431"/>
+      </w:pPr>
+      <w:r>
+        <w:t xml:space="preserve">The start screen </w:t>
+      </w:r>
+      <w:r>
+        <w:t>shall be a list, which contains the flights the user registered on. On the beginning, this shall be empty. There shall be a button (preferably a + sign) to register on a flight</w:t>
+      </w:r>
+      <w:r>
+        <w:t xml:space="preserve"> (add a flight)</w:t>
+      </w:r>
+      <w:r>
+        <w:t>, and another (preferably a -) to unregister</w:t>
+      </w:r>
+      <w:r>
+        <w:t xml:space="preserve"> (delete a flight)</w:t>
+      </w:r>
+      <w:r>
+        <w:t xml:space="preserve">. </w:t>
+      </w:r>
+      <w:r>
+        <w:t>One list item shall contain the following information: flight number, departure time.</w:t>
+      </w:r>
+      <w:r>
+        <w:t xml:space="preserve"> A ‘&gt;’ icon shall be present on the right side of the list item, to indicate that it has more details.</w:t>
+      </w:r>
+      <w:r>
+        <w:t xml:space="preserve"> If</w:t>
+      </w:r>
+      <w:r>
+        <w:t xml:space="preserve"> the user clicks on it, the application loads the details of the flight. </w:t>
+      </w:r>
+    </w:p>
+    <w:p>
+      <w:pPr>
+        <w:ind w:left="431"/>
+      </w:pPr>
+    </w:p>
+    <w:p>
+      <w:pPr>
+        <w:pStyle w:val="Heading2"/>
+      </w:pPr>
+      <w:r>
+        <w:t>4.3 Flight detail screen</w:t>
+      </w:r>
+    </w:p>
+    <w:p>
+      <w:pPr>
+        <w:ind w:left="448"/>
+      </w:pPr>
+      <w:r>
+        <w:t>This screen contains the flight number and the logo of the airline, i</w:t>
+      </w:r>
+      <w:r>
+        <w:t xml:space="preserve">f the users already updated their seat information, the seat number(s) also should be visible. If the they did not update it, and check-in is not available yet (depending on the airline, how much time before do they allow you to check in with random seats), there shall be a timer which indicates when they can start the check in. If it is available to check in, </w:t>
+      </w:r>
+      <w:r>
+        <w:t xml:space="preserve">a notification shall pop up after </w:t>
+      </w:r>
+      <w:r>
+        <w:t xml:space="preserve">loading the screen, indicating that based on the airline’s check-in policy, the it is possible to check in with random seats. In the alert window </w:t>
+      </w:r>
+      <w:proofErr w:type="spellStart"/>
+      <w:r>
+        <w:t>a</w:t>
+      </w:r>
+      <w:proofErr w:type="spellEnd"/>
+      <w:r>
+        <w:t xml:space="preserve"> button shall be present with </w:t>
+      </w:r>
+      <w:proofErr w:type="spellStart"/>
+      <w:r>
+        <w:t>a</w:t>
+      </w:r>
+      <w:proofErr w:type="spellEnd"/>
+      <w:r>
+        <w:t xml:space="preserve"> link of the </w:t>
+      </w:r>
+      <w:proofErr w:type="gramStart"/>
+      <w:r>
+        <w:t>airlines</w:t>
+      </w:r>
+      <w:proofErr w:type="gramEnd"/>
+      <w:r>
+        <w:t xml:space="preserve"> application (check feasibility). In this case, when the application starts up,</w:t>
+      </w:r>
+      <w:r>
+        <w:t xml:space="preserve"> </w:t>
+      </w:r>
+      <w:r>
+        <w:t>the same alert window shall be present</w:t>
+      </w:r>
+      <w:bookmarkStart w:id="30" w:name="_GoBack"/>
       <w:bookmarkEnd w:id="30"/>
+      <w:r>
+        <w:t>.</w:t>
+      </w:r>
+    </w:p>
+    <w:p>
+      <w:pPr>
+        <w:ind w:left="448"/>
+      </w:pPr>
+    </w:p>
+    <w:p>
+      <w:pPr>
+        <w:pStyle w:val="Heading2"/>
+      </w:pPr>
+      <w:bookmarkStart w:id="31" w:name="_Toc13751539"/>
+      <w:r>
+        <w:t>4.</w:t>
+      </w:r>
+      <w:r>
+        <w:t>4</w:t>
+      </w:r>
+      <w:r>
+        <w:t xml:space="preserve"> Register/unregister</w:t>
+      </w:r>
+      <w:r>
+        <w:t xml:space="preserve"> on</w:t>
+      </w:r>
+      <w:r>
+        <w:t xml:space="preserve"> a flight</w:t>
+      </w:r>
+      <w:bookmarkEnd w:id="31"/>
     </w:p>
     <w:p>
       <w:pPr>
         <w:ind w:left="431"/>
       </w:pPr>
       <w:r>
-        <w:t xml:space="preserve">The start screen </w:t>
-      </w:r>
-      <w:r>
-        <w:t xml:space="preserve">shall be a list, which contains the flights the user registered on. On the beginning, this shall be empty. There shall be a button (preferably a + sign) to register on a flight, and another (preferably a -) to unregister. </w:t>
-      </w:r>
-      <w:r>
-        <w:t xml:space="preserve">One list item shall contain the following information: flight number, departure time. If the users already updated their seat information, the seat number(s) also should be visible. If the they did not </w:t>
-      </w:r>
-      <w:r>
-        <w:t>update it</w:t>
-      </w:r>
-      <w:r>
-        <w:t xml:space="preserve">, and </w:t>
-      </w:r>
-      <w:r>
-        <w:t>check-in is not available yet</w:t>
-      </w:r>
-      <w:r>
-        <w:t xml:space="preserve"> (depending on the airline, how much time before do they allow you to check in</w:t>
-      </w:r>
-      <w:r>
-        <w:t xml:space="preserve"> with random seats</w:t>
-      </w:r>
-      <w:r>
-        <w:t xml:space="preserve">), there shall be a timer which indicates when </w:t>
-      </w:r>
-      <w:r>
-        <w:t>they can</w:t>
-      </w:r>
-      <w:r>
-        <w:t xml:space="preserve"> start the check in.</w:t>
-      </w:r>
-      <w:r>
-        <w:t xml:space="preserve"> If it is available to check in, the application shall start up with a notification which warns the user to check in.</w:t>
+        <w:t xml:space="preserve">If the user clicks on the add flight button, an input field should appear, so that users can enter the choice of their flight. The application shall check the input flight number in the external database accessed by the API mentioned in point 2.1. If the flight exists, </w:t>
+      </w:r>
+      <w:r>
+        <w:t>the application should accept the user’s choice, and add it to the list</w:t>
+      </w:r>
+      <w:r>
+        <w:t xml:space="preserve"> with the information detailed in point 4.2</w:t>
+      </w:r>
+      <w:r>
+        <w:t xml:space="preserve">. </w:t>
       </w:r>
     </w:p>
     <w:p>
       <w:pPr>
         <w:pStyle w:val="Heading2"/>
       </w:pPr>
-      <w:bookmarkStart w:id="31" w:name="_Toc13751539"/>
-      <w:r>
-        <w:t>4.3 Register/unregister</w:t>
-      </w:r>
-      <w:r>
-        <w:t xml:space="preserve"> on</w:t>
-      </w:r>
-      <w:r>
-        <w:t xml:space="preserve"> a flight</w:t>
-      </w:r>
-      <w:bookmarkEnd w:id="31"/>
-    </w:p>
-    <w:p>
-      <w:pPr>
-        <w:ind w:left="431"/>
-      </w:pPr>
-      <w:r>
-        <w:t xml:space="preserve">If the user clicks on the add flight button, an input field should appear, so that users can enter the choice of their flight. The application shall check the input flight number in the external database accessed by the API mentioned in point 2.1. If the flight exists, </w:t>
-      </w:r>
-      <w:r>
-        <w:t>the application should accept the user’s choice, and add it to the list</w:t>
-      </w:r>
-      <w:r>
-        <w:t xml:space="preserve"> with the information detailed in point 4.2</w:t>
-      </w:r>
-      <w:r>
-        <w:t xml:space="preserve">. </w:t>
-      </w:r>
-    </w:p>
-    <w:p>
-      <w:pPr>
-        <w:pStyle w:val="Heading2"/>
-      </w:pPr>
       <w:bookmarkStart w:id="32" w:name="_Toc13751540"/>
       <w:r>
         <w:t>4.</w:t>
       </w:r>
       <w:r>
-        <w:t>4</w:t>
+        <w:t>5</w:t>
       </w:r>
       <w:r>
         <w:t xml:space="preserve"> Open a flight</w:t>
@@ -1432,6 +1500,7 @@
           <w:rFonts w:eastAsiaTheme="majorEastAsia"/>
           <w:szCs w:val="28"/>
         </w:rPr>
+        <w:lastRenderedPageBreak/>
         <w:t>If the user opens a flight, but did not updated the seat information yet, and it is possible to check in with random seats, the application shall notify the user to check in and update seat information.</w:t>
       </w:r>
     </w:p>
@@ -1441,7 +1510,13 @@
       </w:pPr>
       <w:bookmarkStart w:id="33" w:name="_Toc13751541"/>
       <w:r>
-        <w:t>4.5 Update seat information</w:t>
+        <w:t>4.</w:t>
+      </w:r>
+      <w:r>
+        <w:t>6</w:t>
+      </w:r>
+      <w:r>
+        <w:t xml:space="preserve"> Update seat information</w:t>
       </w:r>
       <w:r>
         <w:t xml:space="preserve"> and form travel groups</w:t>
@@ -1471,11 +1546,7 @@
         <w:t xml:space="preserve"> already </w:t>
       </w:r>
       <w:r>
-        <w:t xml:space="preserve">indicated that their </w:t>
-      </w:r>
-      <w:r>
-        <w:lastRenderedPageBreak/>
-        <w:t xml:space="preserve">seats pertain to a group. In that case (if the user selects a non-gray seat), the application has to indicate that someone has already marked that seat as occupied for a travel group, </w:t>
+        <w:t xml:space="preserve">indicated that their seats pertain to a group. In that case (if the user selects a non-gray seat), the application has to indicate that someone has already marked that seat as occupied for a travel group, </w:t>
       </w:r>
       <w:proofErr w:type="gramStart"/>
       <w:r>
@@ -1497,40 +1568,41 @@
         <w:pStyle w:val="Heading2"/>
       </w:pPr>
       <w:bookmarkStart w:id="34" w:name="_Toc13751542"/>
+      <w:r>
+        <w:t>4.</w:t>
+      </w:r>
+      <w:r>
+        <w:t>7</w:t>
+      </w:r>
+      <w:r>
+        <w:t xml:space="preserve"> </w:t>
+      </w:r>
+      <w:r>
+        <w:t>Chat</w:t>
+      </w:r>
+      <w:bookmarkEnd w:id="34"/>
+    </w:p>
+    <w:p>
+      <w:pPr>
+        <w:ind w:left="431"/>
+      </w:pPr>
+      <w:r>
+        <w:t xml:space="preserve">The users shall be able to chat with each other, </w:t>
+      </w:r>
       <w:proofErr w:type="gramStart"/>
       <w:r>
-        <w:t xml:space="preserve">4.6 </w:t>
-      </w:r>
-      <w:r>
-        <w:t xml:space="preserve"> </w:t>
-      </w:r>
-      <w:r>
-        <w:t>Chat</w:t>
-      </w:r>
-      <w:bookmarkEnd w:id="34"/>
+        <w:t>in order to</w:t>
+      </w:r>
       <w:proofErr w:type="gramEnd"/>
-    </w:p>
-    <w:p>
-      <w:pPr>
-        <w:ind w:left="431"/>
-      </w:pPr>
-      <w:r>
-        <w:t xml:space="preserve">The users shall be able to chat with each other, </w:t>
+      <w:r>
+        <w:t xml:space="preserve"> negotiate the seat changes. When internet connection is available, this conversation should go on internet, when it is not </w:t>
       </w:r>
       <w:proofErr w:type="gramStart"/>
       <w:r>
-        <w:t>in order to</w:t>
+        <w:t>available(</w:t>
       </w:r>
       <w:proofErr w:type="gramEnd"/>
       <w:r>
-        <w:t xml:space="preserve"> negotiate the seat changes. When internet connection is available, this conversation should go on internet, when it is not </w:t>
-      </w:r>
-      <w:proofErr w:type="gramStart"/>
-      <w:r>
-        <w:t>available(</w:t>
-      </w:r>
-      <w:proofErr w:type="gramEnd"/>
-      <w:r>
         <w:t>when the mobile phone is on airplane mode), the application should try to use Bluetooth instead</w:t>
       </w:r>
       <w:r>
@@ -1558,7 +1630,13 @@
       </w:pPr>
       <w:bookmarkStart w:id="35" w:name="_Toc13751543"/>
       <w:r>
-        <w:t>4.7 Seat exchange agreement</w:t>
+        <w:t>4.</w:t>
+      </w:r>
+      <w:r>
+        <w:t>8</w:t>
+      </w:r>
+      <w:r>
+        <w:t xml:space="preserve"> Seat exchange agreement</w:t>
       </w:r>
       <w:bookmarkEnd w:id="35"/>
     </w:p>
@@ -4858,7 +4936,7 @@
 </file>
 
 <file path=customXml/itemProps1.xml><?xml version="1.0" encoding="utf-8"?>
-<ds:datastoreItem xmlns:ds="http://schemas.openxmlformats.org/officeDocument/2006/customXml" ds:itemID="{43BC22B6-0ABE-441C-B87C-501E6BEB12F3}">
+<ds:datastoreItem xmlns:ds="http://schemas.openxmlformats.org/officeDocument/2006/customXml" ds:itemID="{53797486-8DB2-4679-9485-F3FD08E99443}">
   <ds:schemaRefs>
     <ds:schemaRef ds:uri="http://schemas.openxmlformats.org/officeDocument/2006/bibliography"/>
   </ds:schemaRefs>

</xml_diff>

<commit_message>
Finished UI framewire, modified almost every flowcharts after thinking over the whole app. Also modified softwer req. spec, removed unnecessary alerts, changed the system features logical order, and refactored the text.
</commit_message>
<xml_diff>
--- a/Docs/Software Requirements Specification.docx
+++ b/Docs/Software Requirements Specification.docx
@@ -40,10 +40,10 @@
         <w:tblLook w:val="04A0" w:firstRow="1" w:lastRow="0" w:firstColumn="1" w:lastColumn="0" w:noHBand="0" w:noVBand="1"/>
       </w:tblPr>
       <w:tblGrid>
-        <w:gridCol w:w="990"/>
-        <w:gridCol w:w="1080"/>
-        <w:gridCol w:w="1530"/>
-        <w:gridCol w:w="5490"/>
+        <w:gridCol w:w="988"/>
+        <w:gridCol w:w="1217"/>
+        <w:gridCol w:w="1513"/>
+        <w:gridCol w:w="5372"/>
       </w:tblGrid>
       <w:tr>
         <w:tc>
@@ -203,6 +203,12 @@
                 <w:sz w:val="20"/>
               </w:rPr>
             </w:pPr>
+            <w:r>
+              <w:rPr>
+                <w:sz w:val="20"/>
+              </w:rPr>
+              <w:t>1.0</w:t>
+            </w:r>
           </w:p>
         </w:tc>
         <w:tc>
@@ -225,6 +231,12 @@
                 <w:sz w:val="20"/>
               </w:rPr>
             </w:pPr>
+            <w:r>
+              <w:rPr>
+                <w:sz w:val="20"/>
+              </w:rPr>
+              <w:t>2019.07.17</w:t>
+            </w:r>
           </w:p>
         </w:tc>
         <w:tc>
@@ -247,6 +259,12 @@
                 <w:sz w:val="20"/>
               </w:rPr>
             </w:pPr>
+            <w:r>
+              <w:rPr>
+                <w:sz w:val="20"/>
+              </w:rPr>
+              <w:t>Tamas Attila Horvath</w:t>
+            </w:r>
           </w:p>
         </w:tc>
         <w:tc>
@@ -269,6 +287,14 @@
                 <w:sz w:val="20"/>
               </w:rPr>
             </w:pPr>
+            <w:r>
+              <w:rPr>
+                <w:sz w:val="20"/>
+              </w:rPr>
+              <w:t>Modified the order of system features, and aligned them with the diagrams</w:t>
+            </w:r>
+            <w:bookmarkStart w:id="1" w:name="_GoBack"/>
+            <w:bookmarkEnd w:id="1"/>
           </w:p>
         </w:tc>
       </w:tr>
@@ -379,7 +405,7 @@
       <w:pPr>
         <w:pStyle w:val="Heading1"/>
       </w:pPr>
-      <w:bookmarkStart w:id="1" w:name="_Toc13751521"/>
+      <w:bookmarkStart w:id="2" w:name="_Toc14281599"/>
       <w:r>
         <w:lastRenderedPageBreak/>
         <w:t xml:space="preserve">1.  </w:t>
@@ -388,7 +414,7 @@
       <w:r>
         <w:t>Intorduction</w:t>
       </w:r>
-      <w:bookmarkEnd w:id="1"/>
+      <w:bookmarkEnd w:id="2"/>
       <w:proofErr w:type="spellEnd"/>
     </w:p>
     <w:p>
@@ -398,11 +424,11 @@
       <w:r>
         <w:t xml:space="preserve"> </w:t>
       </w:r>
-      <w:bookmarkStart w:id="2" w:name="_Toc13751522"/>
+      <w:bookmarkStart w:id="3" w:name="_Toc14281600"/>
       <w:r>
         <w:t>1.1 Overview</w:t>
       </w:r>
-      <w:bookmarkEnd w:id="2"/>
+      <w:bookmarkEnd w:id="3"/>
     </w:p>
     <w:p>
       <w:pPr>
@@ -474,11 +500,11 @@
       <w:pPr>
         <w:pStyle w:val="Heading2"/>
       </w:pPr>
-      <w:bookmarkStart w:id="3" w:name="_Toc13751523"/>
+      <w:bookmarkStart w:id="4" w:name="_Toc14281601"/>
       <w:r>
         <w:t>1.2 Goals and objectives</w:t>
       </w:r>
-      <w:bookmarkEnd w:id="3"/>
+      <w:bookmarkEnd w:id="4"/>
     </w:p>
     <w:p>
       <w:pPr>
@@ -559,11 +585,11 @@
       <w:pPr>
         <w:pStyle w:val="Heading2"/>
       </w:pPr>
-      <w:bookmarkStart w:id="4" w:name="_Toc13751524"/>
+      <w:bookmarkStart w:id="5" w:name="_Toc14281602"/>
       <w:r>
         <w:t>1.3 Scope</w:t>
       </w:r>
-      <w:bookmarkEnd w:id="4"/>
+      <w:bookmarkEnd w:id="5"/>
     </w:p>
     <w:p>
       <w:pPr>
@@ -593,11 +619,11 @@
       <w:pPr>
         <w:pStyle w:val="Heading2"/>
       </w:pPr>
-      <w:bookmarkStart w:id="5" w:name="_Toc13751525"/>
+      <w:bookmarkStart w:id="6" w:name="_Toc14281603"/>
       <w:r>
         <w:t>1.4 Definitions</w:t>
       </w:r>
-      <w:bookmarkEnd w:id="5"/>
+      <w:bookmarkEnd w:id="6"/>
     </w:p>
     <w:p>
       <w:pPr>
@@ -808,7 +834,7 @@
       <w:pPr>
         <w:pStyle w:val="Heading2"/>
       </w:pPr>
-      <w:bookmarkStart w:id="6" w:name="_Toc13751526"/>
+      <w:bookmarkStart w:id="7" w:name="_Toc14281604"/>
       <w:r>
         <w:t>1.</w:t>
       </w:r>
@@ -821,18 +847,18 @@
       <w:r>
         <w:t>Document Conventions</w:t>
       </w:r>
-      <w:bookmarkEnd w:id="6"/>
+      <w:bookmarkEnd w:id="7"/>
     </w:p>
     <w:p>
       <w:pPr>
         <w:spacing w:before="40"/>
         <w:ind w:left="431"/>
       </w:pPr>
-      <w:bookmarkStart w:id="7" w:name="_Hlk13665936"/>
+      <w:bookmarkStart w:id="8" w:name="_Hlk13665936"/>
       <w:r>
         <w:t>Portions of this document that are incomplete will be marked with TBD. Each TBD item will have an owner and estimated date for resolving the issue.</w:t>
       </w:r>
-      <w:bookmarkEnd w:id="7"/>
+      <w:bookmarkEnd w:id="8"/>
       <w:r>
         <w:t xml:space="preserve"> There may be any kind of change in the document itself, even structural changes or addition of new points.</w:t>
       </w:r>
@@ -847,36 +873,36 @@
       <w:pPr>
         <w:pStyle w:val="Heading1"/>
       </w:pPr>
-      <w:bookmarkStart w:id="8" w:name="_Toc171414651"/>
-      <w:bookmarkStart w:id="9" w:name="_Toc216541881"/>
-      <w:bookmarkStart w:id="10" w:name="_Toc13751527"/>
+      <w:bookmarkStart w:id="9" w:name="_Toc171414651"/>
+      <w:bookmarkStart w:id="10" w:name="_Toc216541881"/>
+      <w:bookmarkStart w:id="11" w:name="_Toc14281605"/>
       <w:r>
         <w:t>2. General Design Constraints</w:t>
       </w:r>
-      <w:bookmarkEnd w:id="8"/>
       <w:bookmarkEnd w:id="9"/>
       <w:bookmarkEnd w:id="10"/>
+      <w:bookmarkEnd w:id="11"/>
     </w:p>
     <w:p>
       <w:pPr>
         <w:pStyle w:val="Heading2"/>
       </w:pPr>
-      <w:bookmarkStart w:id="11" w:name="_Toc13751528"/>
+      <w:bookmarkStart w:id="12" w:name="_Toc14281606"/>
       <w:r>
         <w:t>2.1</w:t>
       </w:r>
-      <w:bookmarkStart w:id="12" w:name="_Toc31182120"/>
-      <w:bookmarkStart w:id="13" w:name="_Toc31182343"/>
-      <w:bookmarkStart w:id="14" w:name="_Toc171414652"/>
-      <w:bookmarkStart w:id="15" w:name="_Toc216541882"/>
+      <w:bookmarkStart w:id="13" w:name="_Toc31182120"/>
+      <w:bookmarkStart w:id="14" w:name="_Toc31182343"/>
+      <w:bookmarkStart w:id="15" w:name="_Toc171414652"/>
+      <w:bookmarkStart w:id="16" w:name="_Toc216541882"/>
       <w:r>
         <w:t xml:space="preserve"> Product Environment</w:t>
       </w:r>
-      <w:bookmarkEnd w:id="11"/>
       <w:bookmarkEnd w:id="12"/>
       <w:bookmarkEnd w:id="13"/>
       <w:bookmarkEnd w:id="14"/>
       <w:bookmarkEnd w:id="15"/>
+      <w:bookmarkEnd w:id="16"/>
     </w:p>
     <w:p>
       <w:pPr>
@@ -929,11 +955,11 @@
       <w:pPr>
         <w:pStyle w:val="Heading2"/>
       </w:pPr>
-      <w:bookmarkStart w:id="16" w:name="_Toc13751529"/>
+      <w:bookmarkStart w:id="17" w:name="_Toc14281607"/>
       <w:r>
         <w:t>2.2 User characteristics</w:t>
       </w:r>
-      <w:bookmarkEnd w:id="16"/>
+      <w:bookmarkEnd w:id="17"/>
     </w:p>
     <w:p>
       <w:pPr>
@@ -947,11 +973,11 @@
       <w:pPr>
         <w:pStyle w:val="Heading2"/>
       </w:pPr>
-      <w:bookmarkStart w:id="17" w:name="_Toc13751530"/>
+      <w:bookmarkStart w:id="18" w:name="_Toc14281608"/>
       <w:r>
         <w:t>2.3 Mandated Constraints</w:t>
       </w:r>
-      <w:bookmarkEnd w:id="17"/>
+      <w:bookmarkEnd w:id="18"/>
     </w:p>
     <w:p>
       <w:pPr>
@@ -990,7 +1016,7 @@
       <w:pPr>
         <w:pStyle w:val="Heading1"/>
       </w:pPr>
-      <w:bookmarkStart w:id="18" w:name="_Toc13751531"/>
+      <w:bookmarkStart w:id="19" w:name="_Toc14281609"/>
       <w:r>
         <w:lastRenderedPageBreak/>
         <w:t xml:space="preserve">3. </w:t>
@@ -998,26 +1024,26 @@
       <w:r>
         <w:t>Nonfunctional Requirements</w:t>
       </w:r>
-      <w:bookmarkEnd w:id="18"/>
+      <w:bookmarkEnd w:id="19"/>
     </w:p>
     <w:p>
       <w:pPr>
         <w:pStyle w:val="Heading2"/>
       </w:pPr>
-      <w:bookmarkStart w:id="19" w:name="_Toc31182345"/>
-      <w:bookmarkStart w:id="20" w:name="_Toc31182122"/>
-      <w:bookmarkStart w:id="21" w:name="_Toc84330329"/>
-      <w:bookmarkStart w:id="22" w:name="_Toc13751532"/>
+      <w:bookmarkStart w:id="20" w:name="_Toc31182345"/>
+      <w:bookmarkStart w:id="21" w:name="_Toc31182122"/>
+      <w:bookmarkStart w:id="22" w:name="_Toc84330329"/>
+      <w:bookmarkStart w:id="23" w:name="_Toc14281610"/>
       <w:r>
         <w:t>3.1 Operational</w:t>
       </w:r>
-      <w:bookmarkEnd w:id="19"/>
       <w:bookmarkEnd w:id="20"/>
+      <w:bookmarkEnd w:id="21"/>
       <w:r>
         <w:t xml:space="preserve"> Requirements</w:t>
       </w:r>
-      <w:bookmarkEnd w:id="21"/>
       <w:bookmarkEnd w:id="22"/>
+      <w:bookmarkEnd w:id="23"/>
     </w:p>
     <w:p>
       <w:pPr>
@@ -1064,16 +1090,16 @@
       <w:pPr>
         <w:pStyle w:val="Heading2"/>
       </w:pPr>
-      <w:bookmarkStart w:id="23" w:name="_Toc13751533"/>
+      <w:bookmarkStart w:id="24" w:name="_Toc14281611"/>
       <w:r>
         <w:t xml:space="preserve">3.2 </w:t>
       </w:r>
-      <w:bookmarkStart w:id="24" w:name="_Toc84330331"/>
+      <w:bookmarkStart w:id="25" w:name="_Toc84330331"/>
       <w:r>
         <w:t>Security Requirements</w:t>
       </w:r>
-      <w:bookmarkEnd w:id="23"/>
       <w:bookmarkEnd w:id="24"/>
+      <w:bookmarkEnd w:id="25"/>
     </w:p>
     <w:p>
       <w:pPr>
@@ -1106,11 +1132,11 @@
       <w:pPr>
         <w:pStyle w:val="Heading2"/>
       </w:pPr>
-      <w:bookmarkStart w:id="25" w:name="_Toc13751534"/>
+      <w:bookmarkStart w:id="26" w:name="_Toc14281612"/>
       <w:r>
         <w:t>3.3 User interface</w:t>
       </w:r>
-      <w:bookmarkEnd w:id="25"/>
+      <w:bookmarkEnd w:id="26"/>
     </w:p>
     <w:p>
       <w:pPr>
@@ -1129,11 +1155,11 @@
       <w:pPr>
         <w:pStyle w:val="Heading2"/>
       </w:pPr>
-      <w:bookmarkStart w:id="26" w:name="_Toc13751535"/>
+      <w:bookmarkStart w:id="27" w:name="_Toc14281613"/>
       <w:r>
         <w:t>3.4 Software interface</w:t>
       </w:r>
-      <w:bookmarkEnd w:id="26"/>
+      <w:bookmarkEnd w:id="27"/>
     </w:p>
     <w:p>
       <w:pPr>
@@ -1161,11 +1187,11 @@
         <w:pStyle w:val="Heading1"/>
         <w:spacing w:after="240"/>
       </w:pPr>
-      <w:bookmarkStart w:id="27" w:name="_Toc13751536"/>
+      <w:bookmarkStart w:id="28" w:name="_Toc14281614"/>
       <w:r>
         <w:t>4. System features</w:t>
       </w:r>
-      <w:bookmarkEnd w:id="27"/>
+      <w:bookmarkEnd w:id="28"/>
       <w:r>
         <w:t xml:space="preserve"> </w:t>
       </w:r>
@@ -1196,11 +1222,11 @@
       <w:pPr>
         <w:pStyle w:val="Heading2"/>
       </w:pPr>
-      <w:bookmarkStart w:id="28" w:name="_Toc13751537"/>
+      <w:bookmarkStart w:id="29" w:name="_Toc14281615"/>
       <w:r>
         <w:t>4.1 User login</w:t>
       </w:r>
-      <w:bookmarkEnd w:id="28"/>
+      <w:bookmarkEnd w:id="29"/>
     </w:p>
     <w:p>
       <w:pPr>
@@ -1219,66 +1245,272 @@
       </w:r>
       <w:r>
         <w:lastRenderedPageBreak/>
-        <w:t xml:space="preserve">application should remain logged in until the user chooses to log out. If user does </w:t>
+        <w:t>application should remain logged in until the user chooses to log out. If</w:t>
+      </w:r>
+      <w:r>
+        <w:t xml:space="preserve"> the</w:t>
+      </w:r>
+      <w:r>
+        <w:t xml:space="preserve"> user exits the application, login data shall be stored, and the application shall log in automatically once the user opens the application again. </w:t>
+      </w:r>
+    </w:p>
+    <w:p>
+      <w:pPr>
+        <w:ind w:left="431"/>
+      </w:pPr>
+    </w:p>
+    <w:p>
+      <w:pPr>
+        <w:pStyle w:val="Heading2"/>
+      </w:pPr>
+      <w:bookmarkStart w:id="30" w:name="_Toc14281616"/>
+      <w:r>
+        <w:t xml:space="preserve">4.2 </w:t>
+      </w:r>
+      <w:r>
+        <w:t>Main</w:t>
+      </w:r>
+      <w:r>
+        <w:t xml:space="preserve"> screen</w:t>
+      </w:r>
+      <w:bookmarkEnd w:id="30"/>
+    </w:p>
+    <w:p>
+      <w:pPr>
+        <w:ind w:left="431"/>
+      </w:pPr>
+      <w:r>
+        <w:t xml:space="preserve">The start screen </w:t>
+      </w:r>
+      <w:r>
+        <w:t>shall</w:t>
+      </w:r>
+      <w:r>
+        <w:t xml:space="preserve"> consist of</w:t>
+      </w:r>
+      <w:r>
+        <w:t xml:space="preserve"> a list, which contains the flights the user registered on. On the beginning, this</w:t>
+      </w:r>
+      <w:r>
+        <w:t xml:space="preserve"> list</w:t>
+      </w:r>
+      <w:r>
+        <w:t xml:space="preserve"> shall be empty. There shall be a button (preferably a + </w:t>
+      </w:r>
+      <w:r>
+        <w:t>icon</w:t>
+      </w:r>
+      <w:r>
+        <w:t>) to register on a flight</w:t>
+      </w:r>
+      <w:r>
+        <w:t xml:space="preserve"> (add a flight)</w:t>
+      </w:r>
+      <w:r>
+        <w:t>, and another (preferably a -) to unregister</w:t>
+      </w:r>
+      <w:r>
+        <w:t xml:space="preserve"> (delete a flight)</w:t>
+      </w:r>
+      <w:r>
+        <w:t xml:space="preserve">. </w:t>
+      </w:r>
+      <w:r>
+        <w:t>One list item shall contain the following information: flight number, departure time.</w:t>
+      </w:r>
+      <w:r>
+        <w:t xml:space="preserve"> A ‘&gt;’ icon shall be present on the right side of the list item, to indicate that it has more details.</w:t>
+      </w:r>
+      <w:r>
+        <w:t xml:space="preserve"> If</w:t>
+      </w:r>
+      <w:r>
+        <w:t xml:space="preserve"> the user clicks on it, the application loads the details of the flight. </w:t>
+      </w:r>
+      <w:r>
+        <w:t>If it is available to check in</w:t>
+      </w:r>
+      <w:r>
+        <w:t xml:space="preserve"> on any of the flights</w:t>
+      </w:r>
+      <w:r>
+        <w:t xml:space="preserve">, </w:t>
+      </w:r>
+      <w:r>
+        <w:t>a notification shall pop up, indicating that based on the airline’s check-in policy, the it is possible to check in with random seats.</w:t>
+      </w:r>
+    </w:p>
+    <w:p>
+      <w:pPr>
+        <w:ind w:left="431"/>
+      </w:pPr>
+    </w:p>
+    <w:p>
+      <w:pPr>
+        <w:pStyle w:val="Heading2"/>
+      </w:pPr>
+      <w:bookmarkStart w:id="31" w:name="_Toc14281617"/>
+      <w:r>
+        <w:t>4.3 Register on/unregister from a flight</w:t>
+      </w:r>
+      <w:bookmarkEnd w:id="31"/>
+    </w:p>
+    <w:p>
+      <w:pPr>
+        <w:ind w:left="431"/>
+      </w:pPr>
+      <w:r>
+        <w:t xml:space="preserve">If the user clicks on the add flight button, an input field should appear, so that users can enter the choice of their flight. The application shall check the input flight number in the external database accessed by the API mentioned in point 2.1. If the flight exists, the application should accept the user’s choice, and add it to the list with the information detailed in point 4.2. </w:t>
+      </w:r>
+    </w:p>
+    <w:p>
+      <w:pPr>
+        <w:ind w:left="431"/>
+      </w:pPr>
+    </w:p>
+    <w:p>
+      <w:pPr>
+        <w:ind w:left="431"/>
+      </w:pPr>
+    </w:p>
+    <w:p>
+      <w:pPr>
+        <w:pStyle w:val="Heading2"/>
+      </w:pPr>
+      <w:bookmarkStart w:id="32" w:name="_Toc14281618"/>
+      <w:r>
+        <w:t>4.</w:t>
+      </w:r>
+      <w:r>
+        <w:t>4</w:t>
+      </w:r>
+      <w:r>
+        <w:t xml:space="preserve"> Flight detail screen</w:t>
+      </w:r>
+      <w:bookmarkEnd w:id="32"/>
+    </w:p>
+    <w:p>
+      <w:pPr>
+        <w:ind w:left="448"/>
+      </w:pPr>
+      <w:r>
+        <w:t>This screen contains the flight number and the logo of the airline, i</w:t>
+      </w:r>
+      <w:r>
+        <w:t xml:space="preserve">f the users already updated their seat information, the seat number(s) also should be visible. If they did not update it, and check-in is not available yet (depending on the airline, how much time before do they allow you to check in with random seats), there shall be a timer which indicates when they can start the check in. If it is available to check in, </w:t>
+      </w:r>
+      <w:r>
+        <w:t>a</w:t>
+      </w:r>
+      <w:r>
+        <w:t xml:space="preserve">n alert </w:t>
+      </w:r>
+      <w:r>
+        <w:t>shall pop up</w:t>
+      </w:r>
+      <w:r>
+        <w:t xml:space="preserve">, indicating that based on the airline’s check-in policy, the it is possible to check in with random seats. In the alert window a button shall be present with a link of the </w:t>
       </w:r>
       <w:proofErr w:type="gramStart"/>
       <w:r>
-        <w:t>exits</w:t>
+        <w:t>airlines</w:t>
       </w:r>
       <w:proofErr w:type="gramEnd"/>
       <w:r>
-        <w:t xml:space="preserve"> the application, login data shall be stored, and the application shall log in automatically once the user opens the application again. </w:t>
-      </w:r>
+        <w:t xml:space="preserve"> application (check feasibility</w:t>
+      </w:r>
+      <w:r>
+        <w:t xml:space="preserve"> and legal info</w:t>
+      </w:r>
+      <w:r>
+        <w:t>).</w:t>
+      </w:r>
+    </w:p>
+    <w:p>
+      <w:pPr>
+        <w:ind w:left="431"/>
+      </w:pPr>
     </w:p>
     <w:p>
       <w:pPr>
         <w:pStyle w:val="Heading2"/>
       </w:pPr>
-      <w:bookmarkStart w:id="29" w:name="_Toc13751538"/>
-      <w:r>
-        <w:t xml:space="preserve">4.2 </w:t>
-      </w:r>
-      <w:r>
-        <w:t>Main</w:t>
-      </w:r>
-      <w:r>
-        <w:t xml:space="preserve"> screen</w:t>
-      </w:r>
-      <w:bookmarkEnd w:id="29"/>
+      <w:bookmarkStart w:id="33" w:name="_Toc14281619"/>
+      <w:r>
+        <w:t>4.</w:t>
+      </w:r>
+      <w:r>
+        <w:t>5</w:t>
+      </w:r>
+      <w:r>
+        <w:t xml:space="preserve"> Update seat information</w:t>
+      </w:r>
+      <w:bookmarkEnd w:id="33"/>
     </w:p>
     <w:p>
       <w:pPr>
         <w:ind w:left="431"/>
       </w:pPr>
       <w:r>
-        <w:t xml:space="preserve">The start screen </w:t>
-      </w:r>
-      <w:r>
-        <w:t>shall be a list, which contains the flights the user registered on. On the beginning, this shall be empty. There shall be a button (preferably a + sign) to register on a flight</w:t>
-      </w:r>
-      <w:r>
-        <w:t xml:space="preserve"> (add a flight)</w:t>
-      </w:r>
-      <w:r>
-        <w:t>, and another (preferably a -) to unregister</w:t>
-      </w:r>
-      <w:r>
-        <w:t xml:space="preserve"> (delete a flight)</w:t>
-      </w:r>
-      <w:r>
-        <w:t xml:space="preserve">. </w:t>
-      </w:r>
-      <w:r>
-        <w:t>One list item shall contain the following information: flight number, departure time.</w:t>
-      </w:r>
-      <w:r>
-        <w:t xml:space="preserve"> A ‘&gt;’ icon shall be present on the right side of the list item, to indicate that it has more details.</w:t>
-      </w:r>
-      <w:r>
-        <w:t xml:space="preserve"> If</w:t>
-      </w:r>
-      <w:r>
-        <w:t xml:space="preserve"> the user clicks on it, the application loads the details of the flight. </w:t>
+        <w:t>The user can update seat information using the notification sent by the application or</w:t>
+      </w:r>
+      <w:r>
+        <w:t xml:space="preserve"> on the</w:t>
+      </w:r>
+      <w:r>
+        <w:t xml:space="preserve"> detail screen of a flight. If check-in with random seat</w:t>
+      </w:r>
+      <w:r>
+        <w:t xml:space="preserve"> is possible, t</w:t>
+      </w:r>
+      <w:r>
+        <w:t xml:space="preserve">he users shall be able to </w:t>
+      </w:r>
+      <w:r>
+        <w:t>pick</w:t>
+      </w:r>
+      <w:r>
+        <w:t xml:space="preserve"> their</w:t>
+      </w:r>
+      <w:r>
+        <w:t xml:space="preserve"> and</w:t>
+      </w:r>
+      <w:r>
+        <w:t xml:space="preserve"> seat</w:t>
+      </w:r>
+      <w:r>
+        <w:t>(s)</w:t>
+      </w:r>
+      <w:r>
+        <w:t xml:space="preserve">, </w:t>
+      </w:r>
+      <w:r>
+        <w:t>and if they travel with a group, the seat(s) of their group members</w:t>
+      </w:r>
+      <w:r>
+        <w:t xml:space="preserve">. This is important, because that means that you want to sit together. </w:t>
+      </w:r>
+      <w:r>
+        <w:t>The application doesn’t have to check if the seat is already occupied or not</w:t>
+      </w:r>
+      <w:r>
+        <w:t xml:space="preserve">, as it is possible that users from a group </w:t>
+      </w:r>
+      <w:r>
+        <w:lastRenderedPageBreak/>
+        <w:t xml:space="preserve">join later, after someone from that group already indicated that their seats pertain to </w:t>
+      </w:r>
+      <w:r>
+        <w:t>their</w:t>
+      </w:r>
+      <w:r>
+        <w:t xml:space="preserve"> group. In that case, a notification shall be sent to the user creating that group</w:t>
+      </w:r>
+      <w:r>
+        <w:t xml:space="preserve"> first</w:t>
+      </w:r>
+      <w:r>
+        <w:t>.</w:t>
       </w:r>
     </w:p>
     <w:p>
@@ -1288,147 +1520,76 @@
     </w:p>
     <w:p>
       <w:pPr>
+        <w:ind w:left="431"/>
+      </w:pPr>
+    </w:p>
+    <w:p>
+      <w:pPr>
         <w:pStyle w:val="Heading2"/>
       </w:pPr>
-      <w:r>
-        <w:t>4.3 Flight detail screen</w:t>
-      </w:r>
-    </w:p>
-    <w:p>
-      <w:pPr>
-        <w:ind w:left="448"/>
-      </w:pPr>
-      <w:r>
-        <w:t>This screen contains the flight number and the logo of the airline, i</w:t>
-      </w:r>
-      <w:r>
-        <w:t xml:space="preserve">f the users already updated their seat information, the seat number(s) also should be visible. If the they did not update it, and check-in is not available yet (depending on the airline, how much time before do they allow you to check in with random seats), there shall be a timer which indicates when they can start the check in. If it is available to check in, </w:t>
-      </w:r>
-      <w:r>
-        <w:t xml:space="preserve">a notification shall pop up after </w:t>
-      </w:r>
-      <w:r>
-        <w:t xml:space="preserve">loading the screen, indicating that based on the airline’s check-in policy, the it is possible to check in with random seats. In the alert window </w:t>
-      </w:r>
-      <w:proofErr w:type="spellStart"/>
-      <w:r>
-        <w:t>a</w:t>
-      </w:r>
-      <w:proofErr w:type="spellEnd"/>
-      <w:r>
-        <w:t xml:space="preserve"> button shall be present with </w:t>
-      </w:r>
-      <w:proofErr w:type="spellStart"/>
-      <w:r>
-        <w:t>a</w:t>
-      </w:r>
-      <w:proofErr w:type="spellEnd"/>
-      <w:r>
-        <w:t xml:space="preserve"> link of the </w:t>
-      </w:r>
-      <w:proofErr w:type="gramStart"/>
-      <w:r>
-        <w:t>airlines</w:t>
-      </w:r>
-      <w:proofErr w:type="gramEnd"/>
-      <w:r>
-        <w:t xml:space="preserve"> application (check feasibility). In this case, when the application starts up,</w:t>
+      <w:bookmarkStart w:id="34" w:name="_Toc14281620"/>
+      <w:r>
+        <w:t>4.</w:t>
+      </w:r>
+      <w:r>
+        <w:t>6</w:t>
       </w:r>
       <w:r>
         <w:t xml:space="preserve"> </w:t>
       </w:r>
       <w:r>
-        <w:t>the same alert window shall be present</w:t>
-      </w:r>
-      <w:bookmarkStart w:id="30" w:name="_GoBack"/>
-      <w:bookmarkEnd w:id="30"/>
-      <w:r>
-        <w:t>.</w:t>
-      </w:r>
-    </w:p>
-    <w:p>
-      <w:pPr>
-        <w:ind w:left="448"/>
-      </w:pPr>
-    </w:p>
-    <w:p>
-      <w:pPr>
-        <w:pStyle w:val="Heading2"/>
-      </w:pPr>
-      <w:bookmarkStart w:id="31" w:name="_Toc13751539"/>
-      <w:r>
-        <w:t>4.</w:t>
-      </w:r>
-      <w:r>
-        <w:t>4</w:t>
-      </w:r>
-      <w:r>
-        <w:t xml:space="preserve"> Register/unregister</w:t>
-      </w:r>
-      <w:r>
-        <w:t xml:space="preserve"> on</w:t>
-      </w:r>
-      <w:r>
-        <w:t xml:space="preserve"> a flight</w:t>
-      </w:r>
-      <w:bookmarkEnd w:id="31"/>
+        <w:t>Check seats</w:t>
+      </w:r>
+      <w:bookmarkEnd w:id="34"/>
+      <w:r>
+        <w:t xml:space="preserve"> </w:t>
+      </w:r>
     </w:p>
     <w:p>
       <w:pPr>
         <w:ind w:left="431"/>
       </w:pPr>
       <w:r>
-        <w:t xml:space="preserve">If the user clicks on the add flight button, an input field should appear, so that users can enter the choice of their flight. The application shall check the input flight number in the external database accessed by the API mentioned in point 2.1. If the flight exists, </w:t>
-      </w:r>
-      <w:r>
-        <w:t>the application should accept the user’s choice, and add it to the list</w:t>
-      </w:r>
-      <w:r>
-        <w:t xml:space="preserve"> with the information detailed in point 4.2</w:t>
-      </w:r>
-      <w:r>
-        <w:t xml:space="preserve">. </w:t>
-      </w:r>
-    </w:p>
-    <w:p>
-      <w:pPr>
-        <w:pStyle w:val="Heading2"/>
-      </w:pPr>
-      <w:bookmarkStart w:id="32" w:name="_Toc13751540"/>
-      <w:r>
-        <w:t>4.</w:t>
-      </w:r>
-      <w:r>
-        <w:t>5</w:t>
-      </w:r>
-      <w:r>
-        <w:t xml:space="preserve"> Open a flight</w:t>
-      </w:r>
-      <w:bookmarkEnd w:id="32"/>
+        <w:t>U</w:t>
+      </w:r>
+      <w:r>
+        <w:t>ser</w:t>
+      </w:r>
+      <w:r>
+        <w:t>s</w:t>
+      </w:r>
+      <w:r>
+        <w:t xml:space="preserve"> can </w:t>
+      </w:r>
+      <w:r>
+        <w:t>proceed to the</w:t>
+      </w:r>
+      <w:r>
+        <w:t xml:space="preserve"> check</w:t>
+      </w:r>
+      <w:r>
+        <w:t xml:space="preserve"> seats screen</w:t>
+      </w:r>
+      <w:r>
+        <w:t>, to check the seats occupied by the other users of this</w:t>
+      </w:r>
+      <w:r>
+        <w:t xml:space="preserve"> application</w:t>
+      </w:r>
+      <w:r>
+        <w:t>, only if the</w:t>
+      </w:r>
+      <w:r>
+        <w:t>ir</w:t>
+      </w:r>
+      <w:r>
+        <w:t xml:space="preserve"> seat info is already updated.</w:t>
+      </w:r>
       <w:r>
         <w:t xml:space="preserve"> </w:t>
       </w:r>
-    </w:p>
-    <w:p>
-      <w:pPr>
-        <w:ind w:left="431"/>
-      </w:pPr>
-      <w:r>
-        <w:t xml:space="preserve">The user can select a list item, to check the seats occupied by the other users of </w:t>
-      </w:r>
-      <w:proofErr w:type="gramStart"/>
-      <w:r>
-        <w:t xml:space="preserve">this </w:t>
-      </w:r>
-      <w:r>
-        <w:t xml:space="preserve"> application</w:t>
-      </w:r>
-      <w:proofErr w:type="gramEnd"/>
-      <w:r>
-        <w:t>. If the user clicks on an item, a new screen shall appear (with animation, sliding from the right)</w:t>
-      </w:r>
-      <w:r>
-        <w:t xml:space="preserve">. The new screen shall contain all the seats of that specific airplane, symbolizing the seats with rectangular shapes with colors. The colors shall indicate the state of that specific seat. Used colors: </w:t>
+      <w:r>
+        <w:t xml:space="preserve">The new screen shall contain all the seats of that specific airplane, symbolizing the seats with rectangular shapes with colors. The colors shall indicate the state of that specific seat. Used colors: </w:t>
       </w:r>
     </w:p>
     <w:p>
@@ -1440,7 +1601,13 @@
         </w:numPr>
       </w:pPr>
       <w:r>
-        <w:t xml:space="preserve">grey – unused, not occupied by the users of this application </w:t>
+        <w:t>grey – unused, not occupied by</w:t>
+      </w:r>
+      <w:r>
+        <w:t xml:space="preserve"> any of</w:t>
+      </w:r>
+      <w:r>
+        <w:t xml:space="preserve"> the users of this application </w:t>
       </w:r>
     </w:p>
     <w:p>
@@ -1489,179 +1656,135 @@
     </w:p>
     <w:p>
       <w:pPr>
-        <w:ind w:left="431"/>
+        <w:pStyle w:val="ListParagraph"/>
+        <w:ind w:left="448"/>
         <w:rPr>
           <w:rFonts w:eastAsiaTheme="majorEastAsia"/>
           <w:szCs w:val="28"/>
         </w:rPr>
       </w:pPr>
-      <w:r>
-        <w:rPr>
-          <w:rFonts w:eastAsiaTheme="majorEastAsia"/>
-          <w:szCs w:val="28"/>
-        </w:rPr>
-        <w:lastRenderedPageBreak/>
-        <w:t>If the user opens a flight, but did not updated the seat information yet, and it is possible to check in with random seats, the application shall notify the user to check in and update seat information.</w:t>
-      </w:r>
     </w:p>
     <w:p>
       <w:pPr>
         <w:pStyle w:val="Heading2"/>
       </w:pPr>
-      <w:bookmarkStart w:id="33" w:name="_Toc13751541"/>
+      <w:bookmarkStart w:id="35" w:name="_Toc14281621"/>
       <w:r>
         <w:t>4.</w:t>
       </w:r>
       <w:r>
-        <w:t>6</w:t>
-      </w:r>
-      <w:r>
-        <w:t xml:space="preserve"> Update seat information</w:t>
-      </w:r>
-      <w:r>
-        <w:t xml:space="preserve"> and form travel groups</w:t>
-      </w:r>
-      <w:bookmarkEnd w:id="33"/>
+        <w:t>7</w:t>
+      </w:r>
+      <w:r>
+        <w:t xml:space="preserve"> </w:t>
+      </w:r>
+      <w:r>
+        <w:t>Chat</w:t>
+      </w:r>
+      <w:bookmarkEnd w:id="35"/>
     </w:p>
     <w:p>
       <w:pPr>
         <w:ind w:left="431"/>
       </w:pPr>
       <w:r>
-        <w:t>The user can update seat information using the notification sent by the application (check point 4.4) or if the user clicks on a seat</w:t>
-      </w:r>
-      <w:r>
-        <w:t xml:space="preserve">. </w:t>
-      </w:r>
-      <w:r>
-        <w:t xml:space="preserve">The users shall be able to enter their seat number, and mark the seats where their travel mates sit, forming a travel group. This is important, because that means that you want to sit together. </w:t>
-      </w:r>
-      <w:r>
-        <w:t>It can be any kind of seat, as it is possible that users from a group join later, after someone</w:t>
-      </w:r>
-      <w:r>
-        <w:t xml:space="preserve"> from that group</w:t>
-      </w:r>
-      <w:r>
-        <w:t xml:space="preserve"> already </w:t>
-      </w:r>
-      <w:r>
-        <w:t xml:space="preserve">indicated that their seats pertain to a group. In that case (if the user selects a non-gray seat), the application has to indicate that someone has already marked that seat as occupied for a travel group, </w:t>
+        <w:t xml:space="preserve">The users shall be able to chat with each other, </w:t>
       </w:r>
       <w:proofErr w:type="gramStart"/>
       <w:r>
-        <w:t>and  is</w:t>
+        <w:t>in order to</w:t>
       </w:r>
       <w:proofErr w:type="gramEnd"/>
       <w:r>
-        <w:t xml:space="preserve"> the user sure to continue (is the user part of that group).</w:t>
-      </w:r>
-      <w:r>
-        <w:t xml:space="preserve"> </w:t>
-      </w:r>
-      <w:r>
-        <w:t>If the user proceeds, a notification shall be sent to the user creating that group.</w:t>
-      </w:r>
+        <w:t xml:space="preserve"> negotiate the seat changes. When internet connection is available, this conversation should go on internet, when it is not </w:t>
+      </w:r>
+      <w:proofErr w:type="gramStart"/>
+      <w:r>
+        <w:t>available(</w:t>
+      </w:r>
+      <w:proofErr w:type="gramEnd"/>
+      <w:r>
+        <w:t>when the mobile phone is on airplane mode), the application should try to use Bluetooth instead</w:t>
+      </w:r>
+      <w:r>
+        <w:t xml:space="preserve"> flight mode.</w:t>
+      </w:r>
+    </w:p>
+    <w:p>
+      <w:pPr>
+        <w:ind w:left="431"/>
+      </w:pPr>
     </w:p>
     <w:p>
       <w:pPr>
         <w:pStyle w:val="Heading2"/>
       </w:pPr>
-      <w:bookmarkStart w:id="34" w:name="_Toc13751542"/>
+      <w:bookmarkStart w:id="36" w:name="_Toc14281622"/>
       <w:r>
         <w:t>4.</w:t>
       </w:r>
       <w:r>
-        <w:t>7</w:t>
-      </w:r>
-      <w:r>
-        <w:t xml:space="preserve"> </w:t>
-      </w:r>
-      <w:r>
-        <w:t>Chat</w:t>
-      </w:r>
-      <w:bookmarkEnd w:id="34"/>
+        <w:t>8</w:t>
+      </w:r>
+      <w:r>
+        <w:t xml:space="preserve"> Seat exchange agreement</w:t>
+      </w:r>
+      <w:bookmarkEnd w:id="36"/>
     </w:p>
     <w:p>
       <w:pPr>
         <w:ind w:left="431"/>
       </w:pPr>
       <w:r>
-        <w:t xml:space="preserve">The users shall be able to chat with each other, </w:t>
+        <w:t xml:space="preserve">If the users agreed on some exchanging the seats, a form shall appear, where the users </w:t>
       </w:r>
       <w:proofErr w:type="gramStart"/>
       <w:r>
-        <w:t>in order to</w:t>
+        <w:t>have to</w:t>
       </w:r>
       <w:proofErr w:type="gramEnd"/>
       <w:r>
-        <w:t xml:space="preserve"> negotiate the seat changes. When internet connection is available, this conversation should go on internet, when it is not </w:t>
+        <w:t xml:space="preserve"> enter their own seats, and the seats they want to change for. For the other user this form will be sent as a </w:t>
       </w:r>
       <w:proofErr w:type="gramStart"/>
       <w:r>
-        <w:t>available(</w:t>
+        <w:t>notification, and</w:t>
       </w:r>
       <w:proofErr w:type="gramEnd"/>
       <w:r>
-        <w:t>when the mobile phone is on airplane mode), the application should try to use Bluetooth instead</w:t>
-      </w:r>
-      <w:r>
-        <w:t xml:space="preserve"> flight mode. The users shall also be able to set a</w:t>
-      </w:r>
-      <w:r>
-        <w:t>n option</w:t>
-      </w:r>
-      <w:r>
-        <w:t xml:space="preserve">, </w:t>
-      </w:r>
-      <w:r>
-        <w:t>that they are open for conversations during the flight, so users can chat with each other</w:t>
-      </w:r>
-      <w:r>
-        <w:t xml:space="preserve"> (to be detailed later)</w:t>
-      </w:r>
-      <w:r>
-        <w:t xml:space="preserve">. </w:t>
-      </w:r>
-    </w:p>
-    <w:p>
-      <w:pPr>
-        <w:pStyle w:val="Heading2"/>
-      </w:pPr>
-      <w:bookmarkStart w:id="35" w:name="_Toc13751543"/>
-      <w:r>
-        <w:t>4.</w:t>
-      </w:r>
-      <w:r>
-        <w:t>8</w:t>
-      </w:r>
-      <w:r>
-        <w:t xml:space="preserve"> Seat exchange agreement</w:t>
-      </w:r>
-      <w:bookmarkEnd w:id="35"/>
+        <w:t xml:space="preserve"> has to agree on the change. After that, the flight screen should indicate that there was a change already for those seats.  </w:t>
+      </w:r>
     </w:p>
     <w:p>
       <w:pPr>
         <w:ind w:left="431"/>
       </w:pPr>
-      <w:r>
-        <w:t xml:space="preserve">If the users agreed on some exchanging the seats, a form shall appear, where the users </w:t>
-      </w:r>
-      <w:proofErr w:type="gramStart"/>
-      <w:r>
-        <w:t>have to</w:t>
-      </w:r>
-      <w:proofErr w:type="gramEnd"/>
-      <w:r>
-        <w:t xml:space="preserve"> enter their own seats, and the seats they want to change for. For the other user this form will be sent as a </w:t>
-      </w:r>
-      <w:proofErr w:type="gramStart"/>
-      <w:r>
-        <w:t>notification, and</w:t>
-      </w:r>
-      <w:proofErr w:type="gramEnd"/>
-      <w:r>
-        <w:t xml:space="preserve"> has to agree on the change. After that, the flight screen should indicate that there was a change already for those seats.  </w:t>
+    </w:p>
+    <w:p>
+      <w:pPr>
+        <w:ind w:left="431"/>
+      </w:pPr>
+    </w:p>
+    <w:p>
+      <w:r>
+        <w:t>//TODO: Specify online and offline(</w:t>
+      </w:r>
+      <w:proofErr w:type="spellStart"/>
+      <w:r>
+        <w:t>bluetooth</w:t>
+      </w:r>
+      <w:proofErr w:type="spellEnd"/>
+      <w:r>
+        <w:t>) modes, what services shall be available</w:t>
+      </w:r>
+      <w:r>
+        <w:t xml:space="preserve"> and how</w:t>
+      </w:r>
+      <w:r>
+        <w:t>. Flowcharts shall be done as well</w:t>
+      </w:r>
+      <w:r>
+        <w:t>.</w:t>
       </w:r>
       <w:r>
         <w:br w:type="page"/>
@@ -1738,7 +1861,7 @@
             </w:rPr>
             <w:fldChar w:fldCharType="separate"/>
           </w:r>
-          <w:hyperlink w:anchor="_Toc13751521" w:history="1">
+          <w:hyperlink w:anchor="_Toc14281599" w:history="1">
             <w:r>
               <w:rPr>
                 <w:rStyle w:val="Hyperlink"/>
@@ -1765,7 +1888,7 @@
                 <w:noProof/>
                 <w:webHidden/>
               </w:rPr>
-              <w:instrText xml:space="preserve"> PAGEREF _Toc13751521 \h </w:instrText>
+              <w:instrText xml:space="preserve"> PAGEREF _Toc14281599 \h </w:instrText>
             </w:r>
             <w:r>
               <w:rPr>
@@ -1809,7 +1932,7 @@
               <w:szCs w:val="22"/>
             </w:rPr>
           </w:pPr>
-          <w:hyperlink w:anchor="_Toc13751522" w:history="1">
+          <w:hyperlink w:anchor="_Toc14281600" w:history="1">
             <w:r>
               <w:rPr>
                 <w:rStyle w:val="Hyperlink"/>
@@ -1836,7 +1959,7 @@
                 <w:noProof/>
                 <w:webHidden/>
               </w:rPr>
-              <w:instrText xml:space="preserve"> PAGEREF _Toc13751522 \h </w:instrText>
+              <w:instrText xml:space="preserve"> PAGEREF _Toc14281600 \h </w:instrText>
             </w:r>
             <w:r>
               <w:rPr>
@@ -1880,7 +2003,7 @@
               <w:szCs w:val="22"/>
             </w:rPr>
           </w:pPr>
-          <w:hyperlink w:anchor="_Toc13751523" w:history="1">
+          <w:hyperlink w:anchor="_Toc14281601" w:history="1">
             <w:r>
               <w:rPr>
                 <w:rStyle w:val="Hyperlink"/>
@@ -1907,7 +2030,7 @@
                 <w:noProof/>
                 <w:webHidden/>
               </w:rPr>
-              <w:instrText xml:space="preserve"> PAGEREF _Toc13751523 \h </w:instrText>
+              <w:instrText xml:space="preserve"> PAGEREF _Toc14281601 \h </w:instrText>
             </w:r>
             <w:r>
               <w:rPr>
@@ -1951,7 +2074,7 @@
               <w:szCs w:val="22"/>
             </w:rPr>
           </w:pPr>
-          <w:hyperlink w:anchor="_Toc13751524" w:history="1">
+          <w:hyperlink w:anchor="_Toc14281602" w:history="1">
             <w:r>
               <w:rPr>
                 <w:rStyle w:val="Hyperlink"/>
@@ -1978,7 +2101,7 @@
                 <w:noProof/>
                 <w:webHidden/>
               </w:rPr>
-              <w:instrText xml:space="preserve"> PAGEREF _Toc13751524 \h </w:instrText>
+              <w:instrText xml:space="preserve"> PAGEREF _Toc14281602 \h </w:instrText>
             </w:r>
             <w:r>
               <w:rPr>
@@ -2022,7 +2145,7 @@
               <w:szCs w:val="22"/>
             </w:rPr>
           </w:pPr>
-          <w:hyperlink w:anchor="_Toc13751525" w:history="1">
+          <w:hyperlink w:anchor="_Toc14281603" w:history="1">
             <w:r>
               <w:rPr>
                 <w:rStyle w:val="Hyperlink"/>
@@ -2049,7 +2172,7 @@
                 <w:noProof/>
                 <w:webHidden/>
               </w:rPr>
-              <w:instrText xml:space="preserve"> PAGEREF _Toc13751525 \h </w:instrText>
+              <w:instrText xml:space="preserve"> PAGEREF _Toc14281603 \h </w:instrText>
             </w:r>
             <w:r>
               <w:rPr>
@@ -2093,7 +2216,7 @@
               <w:szCs w:val="22"/>
             </w:rPr>
           </w:pPr>
-          <w:hyperlink w:anchor="_Toc13751526" w:history="1">
+          <w:hyperlink w:anchor="_Toc14281604" w:history="1">
             <w:r>
               <w:rPr>
                 <w:rStyle w:val="Hyperlink"/>
@@ -2120,7 +2243,7 @@
                 <w:noProof/>
                 <w:webHidden/>
               </w:rPr>
-              <w:instrText xml:space="preserve"> PAGEREF _Toc13751526 \h </w:instrText>
+              <w:instrText xml:space="preserve"> PAGEREF _Toc14281604 \h </w:instrText>
             </w:r>
             <w:r>
               <w:rPr>
@@ -2164,7 +2287,7 @@
               <w:szCs w:val="22"/>
             </w:rPr>
           </w:pPr>
-          <w:hyperlink w:anchor="_Toc13751527" w:history="1">
+          <w:hyperlink w:anchor="_Toc14281605" w:history="1">
             <w:r>
               <w:rPr>
                 <w:rStyle w:val="Hyperlink"/>
@@ -2191,7 +2314,7 @@
                 <w:noProof/>
                 <w:webHidden/>
               </w:rPr>
-              <w:instrText xml:space="preserve"> PAGEREF _Toc13751527 \h </w:instrText>
+              <w:instrText xml:space="preserve"> PAGEREF _Toc14281605 \h </w:instrText>
             </w:r>
             <w:r>
               <w:rPr>
@@ -2235,7 +2358,7 @@
               <w:szCs w:val="22"/>
             </w:rPr>
           </w:pPr>
-          <w:hyperlink w:anchor="_Toc13751528" w:history="1">
+          <w:hyperlink w:anchor="_Toc14281606" w:history="1">
             <w:r>
               <w:rPr>
                 <w:rStyle w:val="Hyperlink"/>
@@ -2262,7 +2385,7 @@
                 <w:noProof/>
                 <w:webHidden/>
               </w:rPr>
-              <w:instrText xml:space="preserve"> PAGEREF _Toc13751528 \h </w:instrText>
+              <w:instrText xml:space="preserve"> PAGEREF _Toc14281606 \h </w:instrText>
             </w:r>
             <w:r>
               <w:rPr>
@@ -2306,7 +2429,7 @@
               <w:szCs w:val="22"/>
             </w:rPr>
           </w:pPr>
-          <w:hyperlink w:anchor="_Toc13751529" w:history="1">
+          <w:hyperlink w:anchor="_Toc14281607" w:history="1">
             <w:r>
               <w:rPr>
                 <w:rStyle w:val="Hyperlink"/>
@@ -2333,7 +2456,7 @@
                 <w:noProof/>
                 <w:webHidden/>
               </w:rPr>
-              <w:instrText xml:space="preserve"> PAGEREF _Toc13751529 \h </w:instrText>
+              <w:instrText xml:space="preserve"> PAGEREF _Toc14281607 \h </w:instrText>
             </w:r>
             <w:r>
               <w:rPr>
@@ -2377,7 +2500,7 @@
               <w:szCs w:val="22"/>
             </w:rPr>
           </w:pPr>
-          <w:hyperlink w:anchor="_Toc13751530" w:history="1">
+          <w:hyperlink w:anchor="_Toc14281608" w:history="1">
             <w:r>
               <w:rPr>
                 <w:rStyle w:val="Hyperlink"/>
@@ -2404,7 +2527,7 @@
                 <w:noProof/>
                 <w:webHidden/>
               </w:rPr>
-              <w:instrText xml:space="preserve"> PAGEREF _Toc13751530 \h </w:instrText>
+              <w:instrText xml:space="preserve"> PAGEREF _Toc14281608 \h </w:instrText>
             </w:r>
             <w:r>
               <w:rPr>
@@ -2448,7 +2571,7 @@
               <w:szCs w:val="22"/>
             </w:rPr>
           </w:pPr>
-          <w:hyperlink w:anchor="_Toc13751531" w:history="1">
+          <w:hyperlink w:anchor="_Toc14281609" w:history="1">
             <w:r>
               <w:rPr>
                 <w:rStyle w:val="Hyperlink"/>
@@ -2475,7 +2598,7 @@
                 <w:noProof/>
                 <w:webHidden/>
               </w:rPr>
-              <w:instrText xml:space="preserve"> PAGEREF _Toc13751531 \h </w:instrText>
+              <w:instrText xml:space="preserve"> PAGEREF _Toc14281609 \h </w:instrText>
             </w:r>
             <w:r>
               <w:rPr>
@@ -2519,7 +2642,7 @@
               <w:szCs w:val="22"/>
             </w:rPr>
           </w:pPr>
-          <w:hyperlink w:anchor="_Toc13751532" w:history="1">
+          <w:hyperlink w:anchor="_Toc14281610" w:history="1">
             <w:r>
               <w:rPr>
                 <w:rStyle w:val="Hyperlink"/>
@@ -2546,7 +2669,7 @@
                 <w:noProof/>
                 <w:webHidden/>
               </w:rPr>
-              <w:instrText xml:space="preserve"> PAGEREF _Toc13751532 \h </w:instrText>
+              <w:instrText xml:space="preserve"> PAGEREF _Toc14281610 \h </w:instrText>
             </w:r>
             <w:r>
               <w:rPr>
@@ -2590,7 +2713,7 @@
               <w:szCs w:val="22"/>
             </w:rPr>
           </w:pPr>
-          <w:hyperlink w:anchor="_Toc13751533" w:history="1">
+          <w:hyperlink w:anchor="_Toc14281611" w:history="1">
             <w:r>
               <w:rPr>
                 <w:rStyle w:val="Hyperlink"/>
@@ -2617,7 +2740,7 @@
                 <w:noProof/>
                 <w:webHidden/>
               </w:rPr>
-              <w:instrText xml:space="preserve"> PAGEREF _Toc13751533 \h </w:instrText>
+              <w:instrText xml:space="preserve"> PAGEREF _Toc14281611 \h </w:instrText>
             </w:r>
             <w:r>
               <w:rPr>
@@ -2661,7 +2784,7 @@
               <w:szCs w:val="22"/>
             </w:rPr>
           </w:pPr>
-          <w:hyperlink w:anchor="_Toc13751534" w:history="1">
+          <w:hyperlink w:anchor="_Toc14281612" w:history="1">
             <w:r>
               <w:rPr>
                 <w:rStyle w:val="Hyperlink"/>
@@ -2688,7 +2811,7 @@
                 <w:noProof/>
                 <w:webHidden/>
               </w:rPr>
-              <w:instrText xml:space="preserve"> PAGEREF _Toc13751534 \h </w:instrText>
+              <w:instrText xml:space="preserve"> PAGEREF _Toc14281612 \h </w:instrText>
             </w:r>
             <w:r>
               <w:rPr>
@@ -2732,7 +2855,7 @@
               <w:szCs w:val="22"/>
             </w:rPr>
           </w:pPr>
-          <w:hyperlink w:anchor="_Toc13751535" w:history="1">
+          <w:hyperlink w:anchor="_Toc14281613" w:history="1">
             <w:r>
               <w:rPr>
                 <w:rStyle w:val="Hyperlink"/>
@@ -2759,7 +2882,7 @@
                 <w:noProof/>
                 <w:webHidden/>
               </w:rPr>
-              <w:instrText xml:space="preserve"> PAGEREF _Toc13751535 \h </w:instrText>
+              <w:instrText xml:space="preserve"> PAGEREF _Toc14281613 \h </w:instrText>
             </w:r>
             <w:r>
               <w:rPr>
@@ -2803,7 +2926,7 @@
               <w:szCs w:val="22"/>
             </w:rPr>
           </w:pPr>
-          <w:hyperlink w:anchor="_Toc13751536" w:history="1">
+          <w:hyperlink w:anchor="_Toc14281614" w:history="1">
             <w:r>
               <w:rPr>
                 <w:rStyle w:val="Hyperlink"/>
@@ -2830,7 +2953,7 @@
                 <w:noProof/>
                 <w:webHidden/>
               </w:rPr>
-              <w:instrText xml:space="preserve"> PAGEREF _Toc13751536 \h </w:instrText>
+              <w:instrText xml:space="preserve"> PAGEREF _Toc14281614 \h </w:instrText>
             </w:r>
             <w:r>
               <w:rPr>
@@ -2874,7 +2997,7 @@
               <w:szCs w:val="22"/>
             </w:rPr>
           </w:pPr>
-          <w:hyperlink w:anchor="_Toc13751537" w:history="1">
+          <w:hyperlink w:anchor="_Toc14281615" w:history="1">
             <w:r>
               <w:rPr>
                 <w:rStyle w:val="Hyperlink"/>
@@ -2901,7 +3024,7 @@
                 <w:noProof/>
                 <w:webHidden/>
               </w:rPr>
-              <w:instrText xml:space="preserve"> PAGEREF _Toc13751537 \h </w:instrText>
+              <w:instrText xml:space="preserve"> PAGEREF _Toc14281615 \h </w:instrText>
             </w:r>
             <w:r>
               <w:rPr>
@@ -2945,13 +3068,13 @@
               <w:szCs w:val="22"/>
             </w:rPr>
           </w:pPr>
-          <w:hyperlink w:anchor="_Toc13751538" w:history="1">
+          <w:hyperlink w:anchor="_Toc14281616" w:history="1">
             <w:r>
               <w:rPr>
                 <w:rStyle w:val="Hyperlink"/>
                 <w:noProof/>
               </w:rPr>
-              <w:t>4.2 Start screen</w:t>
+              <w:t>4.2 Main screen</w:t>
             </w:r>
             <w:r>
               <w:rPr>
@@ -2972,7 +3095,7 @@
                 <w:noProof/>
                 <w:webHidden/>
               </w:rPr>
-              <w:instrText xml:space="preserve"> PAGEREF _Toc13751538 \h </w:instrText>
+              <w:instrText xml:space="preserve"> PAGEREF _Toc14281616 \h </w:instrText>
             </w:r>
             <w:r>
               <w:rPr>
@@ -3016,13 +3139,13 @@
               <w:szCs w:val="22"/>
             </w:rPr>
           </w:pPr>
-          <w:hyperlink w:anchor="_Toc13751539" w:history="1">
+          <w:hyperlink w:anchor="_Toc14281617" w:history="1">
             <w:r>
               <w:rPr>
                 <w:rStyle w:val="Hyperlink"/>
                 <w:noProof/>
               </w:rPr>
-              <w:t>4.3 Register/unregister a flight</w:t>
+              <w:t>4.3 Register on/unregister from a flight</w:t>
             </w:r>
             <w:r>
               <w:rPr>
@@ -3043,7 +3166,7 @@
                 <w:noProof/>
                 <w:webHidden/>
               </w:rPr>
-              <w:instrText xml:space="preserve"> PAGEREF _Toc13751539 \h </w:instrText>
+              <w:instrText xml:space="preserve"> PAGEREF _Toc14281617 \h </w:instrText>
             </w:r>
             <w:r>
               <w:rPr>
@@ -3087,13 +3210,13 @@
               <w:szCs w:val="22"/>
             </w:rPr>
           </w:pPr>
-          <w:hyperlink w:anchor="_Toc13751540" w:history="1">
+          <w:hyperlink w:anchor="_Toc14281618" w:history="1">
             <w:r>
               <w:rPr>
                 <w:rStyle w:val="Hyperlink"/>
                 <w:noProof/>
               </w:rPr>
-              <w:t>4.4 Open a flight</w:t>
+              <w:t>4.4 Flight detail screen</w:t>
             </w:r>
             <w:r>
               <w:rPr>
@@ -3114,7 +3237,7 @@
                 <w:noProof/>
                 <w:webHidden/>
               </w:rPr>
-              <w:instrText xml:space="preserve"> PAGEREF _Toc13751540 \h </w:instrText>
+              <w:instrText xml:space="preserve"> PAGEREF _Toc14281618 \h </w:instrText>
             </w:r>
             <w:r>
               <w:rPr>
@@ -3158,13 +3281,13 @@
               <w:szCs w:val="22"/>
             </w:rPr>
           </w:pPr>
-          <w:hyperlink w:anchor="_Toc13751541" w:history="1">
+          <w:hyperlink w:anchor="_Toc14281619" w:history="1">
             <w:r>
               <w:rPr>
                 <w:rStyle w:val="Hyperlink"/>
                 <w:noProof/>
               </w:rPr>
-              <w:t>4.5 Update seat information and form travel groups</w:t>
+              <w:t>4.5 Update seat information</w:t>
             </w:r>
             <w:r>
               <w:rPr>
@@ -3185,7 +3308,7 @@
                 <w:noProof/>
                 <w:webHidden/>
               </w:rPr>
-              <w:instrText xml:space="preserve"> PAGEREF _Toc13751541 \h </w:instrText>
+              <w:instrText xml:space="preserve"> PAGEREF _Toc14281619 \h </w:instrText>
             </w:r>
             <w:r>
               <w:rPr>
@@ -3229,13 +3352,13 @@
               <w:szCs w:val="22"/>
             </w:rPr>
           </w:pPr>
-          <w:hyperlink w:anchor="_Toc13751542" w:history="1">
+          <w:hyperlink w:anchor="_Toc14281620" w:history="1">
             <w:r>
               <w:rPr>
                 <w:rStyle w:val="Hyperlink"/>
                 <w:noProof/>
               </w:rPr>
-              <w:t>4.6  Chat</w:t>
+              <w:t>4.6 Check seats</w:t>
             </w:r>
             <w:r>
               <w:rPr>
@@ -3256,7 +3379,7 @@
                 <w:noProof/>
                 <w:webHidden/>
               </w:rPr>
-              <w:instrText xml:space="preserve"> PAGEREF _Toc13751542 \h </w:instrText>
+              <w:instrText xml:space="preserve"> PAGEREF _Toc14281620 \h </w:instrText>
             </w:r>
             <w:r>
               <w:rPr>
@@ -3300,13 +3423,13 @@
               <w:szCs w:val="22"/>
             </w:rPr>
           </w:pPr>
-          <w:hyperlink w:anchor="_Toc13751543" w:history="1">
+          <w:hyperlink w:anchor="_Toc14281621" w:history="1">
             <w:r>
               <w:rPr>
                 <w:rStyle w:val="Hyperlink"/>
                 <w:noProof/>
               </w:rPr>
-              <w:t>4.7 Seat exchange agreement</w:t>
+              <w:t>4.7 Chat</w:t>
             </w:r>
             <w:r>
               <w:rPr>
@@ -3327,7 +3450,78 @@
                 <w:noProof/>
                 <w:webHidden/>
               </w:rPr>
-              <w:instrText xml:space="preserve"> PAGEREF _Toc13751543 \h </w:instrText>
+              <w:instrText xml:space="preserve"> PAGEREF _Toc14281621 \h </w:instrText>
+            </w:r>
+            <w:r>
+              <w:rPr>
+                <w:noProof/>
+                <w:webHidden/>
+              </w:rPr>
+            </w:r>
+            <w:r>
+              <w:rPr>
+                <w:noProof/>
+                <w:webHidden/>
+              </w:rPr>
+              <w:fldChar w:fldCharType="separate"/>
+            </w:r>
+            <w:r>
+              <w:rPr>
+                <w:noProof/>
+                <w:webHidden/>
+              </w:rPr>
+              <w:t>6</w:t>
+            </w:r>
+            <w:r>
+              <w:rPr>
+                <w:noProof/>
+                <w:webHidden/>
+              </w:rPr>
+              <w:fldChar w:fldCharType="end"/>
+            </w:r>
+          </w:hyperlink>
+        </w:p>
+        <w:p>
+          <w:pPr>
+            <w:pStyle w:val="TOC2"/>
+            <w:tabs>
+              <w:tab w:val="right" w:leader="dot" w:pos="9396"/>
+            </w:tabs>
+            <w:rPr>
+              <w:rFonts w:asciiTheme="minorHAnsi" w:eastAsiaTheme="minorEastAsia" w:hAnsiTheme="minorHAnsi" w:cstheme="minorBidi"/>
+              <w:noProof/>
+              <w:sz w:val="22"/>
+              <w:szCs w:val="22"/>
+            </w:rPr>
+          </w:pPr>
+          <w:hyperlink w:anchor="_Toc14281622" w:history="1">
+            <w:r>
+              <w:rPr>
+                <w:rStyle w:val="Hyperlink"/>
+                <w:noProof/>
+              </w:rPr>
+              <w:t>4.8 Seat exchange agreement</w:t>
+            </w:r>
+            <w:r>
+              <w:rPr>
+                <w:noProof/>
+                <w:webHidden/>
+              </w:rPr>
+              <w:tab/>
+            </w:r>
+            <w:r>
+              <w:rPr>
+                <w:noProof/>
+                <w:webHidden/>
+              </w:rPr>
+              <w:fldChar w:fldCharType="begin"/>
+            </w:r>
+            <w:r>
+              <w:rPr>
+                <w:noProof/>
+                <w:webHidden/>
+              </w:rPr>
+              <w:instrText xml:space="preserve"> PAGEREF _Toc14281622 \h </w:instrText>
             </w:r>
             <w:r>
               <w:rPr>
@@ -4936,7 +5130,7 @@
 </file>
 
 <file path=customXml/itemProps1.xml><?xml version="1.0" encoding="utf-8"?>
-<ds:datastoreItem xmlns:ds="http://schemas.openxmlformats.org/officeDocument/2006/customXml" ds:itemID="{53797486-8DB2-4679-9485-F3FD08E99443}">
+<ds:datastoreItem xmlns:ds="http://schemas.openxmlformats.org/officeDocument/2006/customXml" ds:itemID="{10658374-493E-4486-96D7-0568CCEAE6A0}">
   <ds:schemaRefs>
     <ds:schemaRef ds:uri="http://schemas.openxmlformats.org/officeDocument/2006/bibliography"/>
   </ds:schemaRefs>

</xml_diff>